<commit_message>
#3 I2C, SPI and UART +sensors
</commit_message>
<xml_diff>
--- a/#3 ESP32 Протоколы передачи данных и управление файловой системой.docx
+++ b/#3 ESP32 Протоколы передачи данных и управление файловой системой.docx
@@ -208,19 +208,7 @@
               <w:rPr>
                 <w:lang w:val="en-US"/>
               </w:rPr>
-              <w:t>I2C(</w:t>
-            </w:r>
-            <w:r>
-              <w:rPr>
-                <w:lang w:val="en-US"/>
-              </w:rPr>
-              <w:t>1</w:t>
-            </w:r>
-            <w:r>
-              <w:rPr>
-                <w:lang w:val="en-US"/>
-              </w:rPr>
-              <w:t>)</w:t>
+              <w:t>I2C(1)</w:t>
             </w:r>
           </w:p>
         </w:tc>
@@ -369,7 +357,7 @@
     </w:p>
     <w:p>
       <w:pPr>
-        <w:shd w:val="clear" w:color="auto" w:fill="FFFF00"/>
+        <w:shd w:val="clear" w:color="auto" w:fill="D9D9D9" w:themeFill="background1" w:themeFillShade="D9"/>
         <w:tabs>
           <w:tab w:val="left" w:pos="916"/>
           <w:tab w:val="left" w:pos="1832"/>
@@ -392,7 +380,6 @@
         <w:ind w:left="709"/>
         <w:rPr>
           <w:rFonts w:eastAsia="Times New Roman" w:cs="Times New Roman"/>
-          <w:color w:val="000000" w:themeColor="text1"/>
           <w:sz w:val="24"/>
           <w:szCs w:val="18"/>
           <w:lang w:eastAsia="ru-RU"/>
@@ -404,7 +391,6 @@
           <w:rFonts w:eastAsia="Times New Roman" w:cs="Times New Roman"/>
           <w:b/>
           <w:bCs/>
-          <w:color w:val="000000" w:themeColor="text1"/>
           <w:sz w:val="24"/>
           <w:szCs w:val="18"/>
           <w:lang w:eastAsia="ru-RU"/>
@@ -415,7 +401,6 @@
       <w:r>
         <w:rPr>
           <w:rFonts w:eastAsia="Times New Roman" w:cs="Times New Roman"/>
-          <w:color w:val="000000" w:themeColor="text1"/>
           <w:sz w:val="24"/>
           <w:szCs w:val="18"/>
           <w:lang w:eastAsia="ru-RU"/>
@@ -428,7 +413,6 @@
           <w:rFonts w:eastAsia="Times New Roman" w:cs="Times New Roman"/>
           <w:b/>
           <w:bCs/>
-          <w:color w:val="000000" w:themeColor="text1"/>
           <w:sz w:val="24"/>
           <w:szCs w:val="18"/>
           <w:lang w:eastAsia="ru-RU"/>
@@ -439,7 +423,6 @@
       <w:r>
         <w:rPr>
           <w:rFonts w:eastAsia="Times New Roman" w:cs="Times New Roman"/>
-          <w:color w:val="000000" w:themeColor="text1"/>
           <w:sz w:val="24"/>
           <w:szCs w:val="18"/>
           <w:lang w:eastAsia="ru-RU"/>
@@ -452,7 +435,6 @@
           <w:rFonts w:eastAsia="Times New Roman" w:cs="Times New Roman"/>
           <w:b/>
           <w:bCs/>
-          <w:color w:val="000000" w:themeColor="text1"/>
           <w:sz w:val="24"/>
           <w:szCs w:val="18"/>
           <w:lang w:eastAsia="ru-RU"/>
@@ -463,7 +445,6 @@
       <w:r>
         <w:rPr>
           <w:rFonts w:eastAsia="Times New Roman" w:cs="Times New Roman"/>
-          <w:color w:val="000000" w:themeColor="text1"/>
           <w:sz w:val="24"/>
           <w:szCs w:val="18"/>
           <w:lang w:eastAsia="ru-RU"/>
@@ -474,7 +455,6 @@
       <w:r>
         <w:rPr>
           <w:rFonts w:eastAsia="Times New Roman" w:cs="Times New Roman"/>
-          <w:color w:val="000000" w:themeColor="text1"/>
           <w:sz w:val="24"/>
           <w:szCs w:val="18"/>
           <w:lang w:eastAsia="ru-RU"/>
@@ -485,7 +465,6 @@
       <w:r>
         <w:rPr>
           <w:rFonts w:eastAsia="Times New Roman" w:cs="Times New Roman"/>
-          <w:color w:val="000000" w:themeColor="text1"/>
           <w:sz w:val="24"/>
           <w:szCs w:val="18"/>
           <w:lang w:eastAsia="ru-RU"/>
@@ -495,7 +474,7 @@
     </w:p>
     <w:p>
       <w:pPr>
-        <w:shd w:val="clear" w:color="auto" w:fill="FFFF00"/>
+        <w:shd w:val="clear" w:color="auto" w:fill="D9D9D9" w:themeFill="background1" w:themeFillShade="D9"/>
         <w:tabs>
           <w:tab w:val="left" w:pos="916"/>
           <w:tab w:val="left" w:pos="1832"/>
@@ -518,16 +497,15 @@
         <w:ind w:left="709"/>
         <w:rPr>
           <w:rFonts w:eastAsia="Times New Roman" w:cs="Times New Roman"/>
-          <w:color w:val="000000" w:themeColor="text1"/>
-          <w:sz w:val="24"/>
-          <w:szCs w:val="18"/>
-          <w:lang w:eastAsia="ru-RU"/>
-        </w:rPr>
-      </w:pPr>
-    </w:p>
-    <w:p>
-      <w:pPr>
-        <w:shd w:val="clear" w:color="auto" w:fill="FFFF00"/>
+          <w:sz w:val="24"/>
+          <w:szCs w:val="18"/>
+          <w:lang w:eastAsia="ru-RU"/>
+        </w:rPr>
+      </w:pPr>
+    </w:p>
+    <w:p>
+      <w:pPr>
+        <w:shd w:val="clear" w:color="auto" w:fill="D9D9D9" w:themeFill="background1" w:themeFillShade="D9"/>
         <w:tabs>
           <w:tab w:val="left" w:pos="916"/>
           <w:tab w:val="left" w:pos="1832"/>
@@ -550,16 +528,14 @@
         <w:ind w:left="709"/>
         <w:rPr>
           <w:rFonts w:eastAsia="Times New Roman" w:cs="Times New Roman"/>
-          <w:color w:val="000000" w:themeColor="text1"/>
-          <w:sz w:val="24"/>
-          <w:szCs w:val="18"/>
-          <w:lang w:eastAsia="ru-RU"/>
-        </w:rPr>
-      </w:pPr>
-      <w:r>
-        <w:rPr>
-          <w:rFonts w:eastAsia="Times New Roman" w:cs="Times New Roman"/>
-          <w:color w:val="000000" w:themeColor="text1"/>
+          <w:sz w:val="24"/>
+          <w:szCs w:val="18"/>
+          <w:lang w:eastAsia="ru-RU"/>
+        </w:rPr>
+      </w:pPr>
+      <w:r>
+        <w:rPr>
+          <w:rFonts w:eastAsia="Times New Roman" w:cs="Times New Roman"/>
           <w:sz w:val="24"/>
           <w:szCs w:val="18"/>
           <w:lang w:eastAsia="ru-RU"/>
@@ -569,7 +545,6 @@
       <w:r>
         <w:rPr>
           <w:rFonts w:eastAsia="Times New Roman" w:cs="Times New Roman"/>
-          <w:color w:val="000000" w:themeColor="text1"/>
           <w:sz w:val="24"/>
           <w:szCs w:val="18"/>
           <w:lang w:val="en-US" w:eastAsia="ru-RU"/>
@@ -579,7 +554,6 @@
       <w:r>
         <w:rPr>
           <w:rFonts w:eastAsia="Times New Roman" w:cs="Times New Roman"/>
-          <w:color w:val="000000" w:themeColor="text1"/>
           <w:sz w:val="24"/>
           <w:szCs w:val="18"/>
           <w:lang w:eastAsia="ru-RU"/>
@@ -589,7 +563,6 @@
       <w:r>
         <w:rPr>
           <w:rFonts w:eastAsia="Times New Roman" w:cs="Times New Roman"/>
-          <w:color w:val="000000" w:themeColor="text1"/>
           <w:sz w:val="24"/>
           <w:szCs w:val="18"/>
           <w:lang w:val="en-US" w:eastAsia="ru-RU"/>
@@ -599,7 +572,6 @@
       <w:r>
         <w:rPr>
           <w:rFonts w:eastAsia="Times New Roman" w:cs="Times New Roman"/>
-          <w:color w:val="000000" w:themeColor="text1"/>
           <w:sz w:val="24"/>
           <w:szCs w:val="18"/>
           <w:lang w:eastAsia="ru-RU"/>
@@ -609,7 +581,6 @@
       <w:r>
         <w:rPr>
           <w:rFonts w:eastAsia="Times New Roman" w:cs="Times New Roman"/>
-          <w:color w:val="000000" w:themeColor="text1"/>
           <w:sz w:val="24"/>
           <w:szCs w:val="18"/>
           <w:lang w:eastAsia="ru-RU"/>
@@ -619,7 +590,6 @@
       <w:r>
         <w:rPr>
           <w:rFonts w:eastAsia="Times New Roman" w:cs="Times New Roman"/>
-          <w:color w:val="000000" w:themeColor="text1"/>
           <w:sz w:val="24"/>
           <w:szCs w:val="18"/>
           <w:lang w:eastAsia="ru-RU"/>
@@ -629,7 +599,6 @@
       <w:r>
         <w:rPr>
           <w:rFonts w:eastAsia="Times New Roman" w:cs="Times New Roman"/>
-          <w:color w:val="000000" w:themeColor="text1"/>
           <w:sz w:val="24"/>
           <w:szCs w:val="18"/>
           <w:lang w:val="en-US" w:eastAsia="ru-RU"/>
@@ -639,27 +608,15 @@
       <w:r>
         <w:rPr>
           <w:rFonts w:eastAsia="Times New Roman" w:cs="Times New Roman"/>
-          <w:color w:val="000000" w:themeColor="text1"/>
-          <w:sz w:val="24"/>
-          <w:szCs w:val="18"/>
-          <w:lang w:eastAsia="ru-RU"/>
-        </w:rPr>
-        <w:t>=</w:t>
-      </w:r>
-      <w:r>
-        <w:rPr>
-          <w:rFonts w:eastAsia="Times New Roman" w:cs="Times New Roman"/>
-          <w:color w:val="000000" w:themeColor="text1"/>
-          <w:sz w:val="24"/>
-          <w:szCs w:val="18"/>
-          <w:lang w:eastAsia="ru-RU"/>
-        </w:rPr>
-        <w:t xml:space="preserve">18 </w:t>
-      </w:r>
-      <w:r>
-        <w:rPr>
-          <w:rFonts w:eastAsia="Times New Roman" w:cs="Times New Roman"/>
-          <w:color w:val="000000" w:themeColor="text1"/>
+          <w:sz w:val="24"/>
+          <w:szCs w:val="18"/>
+          <w:lang w:eastAsia="ru-RU"/>
+        </w:rPr>
+        <w:t xml:space="preserve">=18 </w:t>
+      </w:r>
+      <w:r>
+        <w:rPr>
+          <w:rFonts w:eastAsia="Times New Roman" w:cs="Times New Roman"/>
           <w:sz w:val="24"/>
           <w:szCs w:val="18"/>
           <w:lang w:val="en-US" w:eastAsia="ru-RU"/>
@@ -669,7 +626,6 @@
       <w:r>
         <w:rPr>
           <w:rFonts w:eastAsia="Times New Roman" w:cs="Times New Roman"/>
-          <w:color w:val="000000" w:themeColor="text1"/>
           <w:sz w:val="24"/>
           <w:szCs w:val="18"/>
           <w:lang w:eastAsia="ru-RU"/>
@@ -679,7 +635,7 @@
     </w:p>
     <w:p>
       <w:pPr>
-        <w:shd w:val="clear" w:color="auto" w:fill="FFFF00"/>
+        <w:shd w:val="clear" w:color="auto" w:fill="D9D9D9" w:themeFill="background1" w:themeFillShade="D9"/>
         <w:tabs>
           <w:tab w:val="left" w:pos="916"/>
           <w:tab w:val="left" w:pos="1832"/>
@@ -702,16 +658,14 @@
         <w:ind w:left="709"/>
         <w:rPr>
           <w:rFonts w:eastAsia="Times New Roman" w:cs="Times New Roman"/>
-          <w:color w:val="000000" w:themeColor="text1"/>
-          <w:sz w:val="24"/>
-          <w:szCs w:val="18"/>
-          <w:lang w:eastAsia="ru-RU"/>
-        </w:rPr>
-      </w:pPr>
-      <w:r>
-        <w:rPr>
-          <w:rFonts w:eastAsia="Times New Roman" w:cs="Times New Roman"/>
-          <w:color w:val="000000" w:themeColor="text1"/>
+          <w:sz w:val="24"/>
+          <w:szCs w:val="18"/>
+          <w:lang w:eastAsia="ru-RU"/>
+        </w:rPr>
+      </w:pPr>
+      <w:r>
+        <w:rPr>
+          <w:rFonts w:eastAsia="Times New Roman" w:cs="Times New Roman"/>
           <w:sz w:val="24"/>
           <w:szCs w:val="18"/>
           <w:lang w:eastAsia="ru-RU"/>
@@ -722,7 +676,6 @@
       <w:r>
         <w:rPr>
           <w:rFonts w:eastAsia="Times New Roman" w:cs="Times New Roman"/>
-          <w:color w:val="000000" w:themeColor="text1"/>
           <w:sz w:val="24"/>
           <w:szCs w:val="18"/>
           <w:lang w:eastAsia="ru-RU"/>
@@ -733,27 +686,16 @@
       <w:r>
         <w:rPr>
           <w:rFonts w:eastAsia="Times New Roman" w:cs="Times New Roman"/>
-          <w:color w:val="000000" w:themeColor="text1"/>
-          <w:sz w:val="24"/>
-          <w:szCs w:val="18"/>
-          <w:lang w:eastAsia="ru-RU"/>
-        </w:rPr>
-        <w:t>0)</w:t>
-      </w:r>
-      <w:r>
-        <w:rPr>
-          <w:rFonts w:eastAsia="Times New Roman" w:cs="Times New Roman"/>
-          <w:color w:val="000000" w:themeColor="text1"/>
-          <w:sz w:val="24"/>
-          <w:szCs w:val="18"/>
-          <w:lang w:eastAsia="ru-RU"/>
-        </w:rPr>
-        <w:t xml:space="preserve"> </w:t>
-      </w:r>
-    </w:p>
-    <w:p>
-      <w:pPr>
-        <w:shd w:val="clear" w:color="auto" w:fill="FFFF00"/>
+          <w:sz w:val="24"/>
+          <w:szCs w:val="18"/>
+          <w:lang w:eastAsia="ru-RU"/>
+        </w:rPr>
+        <w:t xml:space="preserve">0) </w:t>
+      </w:r>
+    </w:p>
+    <w:p>
+      <w:pPr>
+        <w:shd w:val="clear" w:color="auto" w:fill="D9D9D9" w:themeFill="background1" w:themeFillShade="D9"/>
         <w:tabs>
           <w:tab w:val="left" w:pos="916"/>
           <w:tab w:val="left" w:pos="1832"/>
@@ -776,16 +718,15 @@
         <w:ind w:left="709"/>
         <w:rPr>
           <w:rFonts w:eastAsia="Times New Roman" w:cs="Times New Roman"/>
-          <w:color w:val="000000" w:themeColor="text1"/>
-          <w:sz w:val="24"/>
-          <w:szCs w:val="18"/>
-          <w:lang w:eastAsia="ru-RU"/>
-        </w:rPr>
-      </w:pPr>
-    </w:p>
-    <w:p>
-      <w:pPr>
-        <w:shd w:val="clear" w:color="auto" w:fill="FFFF00"/>
+          <w:sz w:val="24"/>
+          <w:szCs w:val="18"/>
+          <w:lang w:eastAsia="ru-RU"/>
+        </w:rPr>
+      </w:pPr>
+    </w:p>
+    <w:p>
+      <w:pPr>
+        <w:shd w:val="clear" w:color="auto" w:fill="D9D9D9" w:themeFill="background1" w:themeFillShade="D9"/>
         <w:tabs>
           <w:tab w:val="left" w:pos="916"/>
           <w:tab w:val="left" w:pos="1832"/>
@@ -808,46 +749,23 @@
         <w:ind w:left="709"/>
         <w:rPr>
           <w:rFonts w:eastAsia="Times New Roman" w:cs="Times New Roman"/>
-          <w:color w:val="000000" w:themeColor="text1"/>
-          <w:sz w:val="24"/>
-          <w:szCs w:val="18"/>
-          <w:lang w:eastAsia="ru-RU"/>
-        </w:rPr>
-      </w:pPr>
-      <w:r>
-        <w:rPr>
-          <w:rFonts w:eastAsia="Times New Roman" w:cs="Times New Roman"/>
-          <w:color w:val="000000" w:themeColor="text1"/>
-          <w:sz w:val="24"/>
-          <w:szCs w:val="18"/>
-          <w:lang w:eastAsia="ru-RU"/>
-        </w:rPr>
-        <w:t xml:space="preserve">#Обрушение к </w:t>
-      </w:r>
-      <w:r>
-        <w:rPr>
-          <w:rFonts w:eastAsia="Times New Roman" w:cs="Times New Roman"/>
-          <w:color w:val="000000" w:themeColor="text1"/>
-          <w:sz w:val="24"/>
-          <w:szCs w:val="18"/>
-          <w:lang w:eastAsia="ru-RU"/>
-        </w:rPr>
-        <w:t>второй</w:t>
-      </w:r>
-      <w:r>
-        <w:rPr>
-          <w:rFonts w:eastAsia="Times New Roman" w:cs="Times New Roman"/>
-          <w:color w:val="000000" w:themeColor="text1"/>
-          <w:sz w:val="24"/>
-          <w:szCs w:val="18"/>
-          <w:lang w:eastAsia="ru-RU"/>
-        </w:rPr>
-        <w:t xml:space="preserve"> шине </w:t>
-      </w:r>
-      <w:r>
-        <w:rPr>
-          <w:rFonts w:eastAsia="Times New Roman" w:cs="Times New Roman"/>
-          <w:color w:val="000000" w:themeColor="text1"/>
+          <w:sz w:val="24"/>
+          <w:szCs w:val="18"/>
+          <w:lang w:eastAsia="ru-RU"/>
+        </w:rPr>
+      </w:pPr>
+      <w:r>
+        <w:rPr>
+          <w:rFonts w:eastAsia="Times New Roman" w:cs="Times New Roman"/>
+          <w:sz w:val="24"/>
+          <w:szCs w:val="18"/>
+          <w:lang w:eastAsia="ru-RU"/>
+        </w:rPr>
+        <w:t xml:space="preserve">#Обрушение к второй шине </w:t>
+      </w:r>
+      <w:r>
+        <w:rPr>
+          <w:rFonts w:eastAsia="Times New Roman" w:cs="Times New Roman"/>
           <w:sz w:val="24"/>
           <w:szCs w:val="18"/>
           <w:lang w:val="en-US" w:eastAsia="ru-RU"/>
@@ -857,7 +775,6 @@
       <w:r>
         <w:rPr>
           <w:rFonts w:eastAsia="Times New Roman" w:cs="Times New Roman"/>
-          <w:color w:val="000000" w:themeColor="text1"/>
           <w:sz w:val="24"/>
           <w:szCs w:val="18"/>
           <w:lang w:eastAsia="ru-RU"/>
@@ -867,7 +784,6 @@
       <w:r>
         <w:rPr>
           <w:rFonts w:eastAsia="Times New Roman" w:cs="Times New Roman"/>
-          <w:color w:val="000000" w:themeColor="text1"/>
           <w:sz w:val="24"/>
           <w:szCs w:val="18"/>
           <w:lang w:val="en-US" w:eastAsia="ru-RU"/>
@@ -877,7 +793,6 @@
       <w:r>
         <w:rPr>
           <w:rFonts w:eastAsia="Times New Roman" w:cs="Times New Roman"/>
-          <w:color w:val="000000" w:themeColor="text1"/>
           <w:sz w:val="24"/>
           <w:szCs w:val="18"/>
           <w:lang w:eastAsia="ru-RU"/>
@@ -887,7 +802,7 @@
     </w:p>
     <w:p>
       <w:pPr>
-        <w:shd w:val="clear" w:color="auto" w:fill="FFFF00"/>
+        <w:shd w:val="clear" w:color="auto" w:fill="D9D9D9" w:themeFill="background1" w:themeFillShade="D9"/>
         <w:tabs>
           <w:tab w:val="left" w:pos="916"/>
           <w:tab w:val="left" w:pos="1832"/>
@@ -910,7 +825,6 @@
         <w:ind w:left="709"/>
         <w:rPr>
           <w:rFonts w:eastAsia="Times New Roman" w:cs="Times New Roman"/>
-          <w:color w:val="000000" w:themeColor="text1"/>
           <w:sz w:val="24"/>
           <w:szCs w:val="18"/>
           <w:lang w:val="en-US" w:eastAsia="ru-RU"/>
@@ -919,7 +833,6 @@
       <w:r>
         <w:rPr>
           <w:rFonts w:eastAsia="Times New Roman" w:cs="Times New Roman"/>
-          <w:color w:val="000000" w:themeColor="text1"/>
           <w:sz w:val="24"/>
           <w:szCs w:val="18"/>
           <w:lang w:val="en-US" w:eastAsia="ru-RU"/>
@@ -930,7 +843,6 @@
       <w:r>
         <w:rPr>
           <w:rFonts w:eastAsia="Times New Roman" w:cs="Times New Roman"/>
-          <w:color w:val="000000" w:themeColor="text1"/>
           <w:sz w:val="24"/>
           <w:szCs w:val="18"/>
           <w:lang w:val="en-US" w:eastAsia="ru-RU"/>
@@ -941,7 +853,6 @@
       <w:r>
         <w:rPr>
           <w:rFonts w:eastAsia="Times New Roman" w:cs="Times New Roman"/>
-          <w:color w:val="000000" w:themeColor="text1"/>
           <w:sz w:val="24"/>
           <w:szCs w:val="18"/>
           <w:lang w:val="en-US" w:eastAsia="ru-RU"/>
@@ -952,7 +863,6 @@
       <w:r>
         <w:rPr>
           <w:rFonts w:eastAsia="Times New Roman" w:cs="Times New Roman"/>
-          <w:color w:val="000000" w:themeColor="text1"/>
           <w:sz w:val="24"/>
           <w:szCs w:val="18"/>
           <w:lang w:val="en-US" w:eastAsia="ru-RU"/>
@@ -963,7 +873,6 @@
       <w:r>
         <w:rPr>
           <w:rFonts w:eastAsia="Times New Roman" w:cs="Times New Roman"/>
-          <w:color w:val="000000" w:themeColor="text1"/>
           <w:sz w:val="24"/>
           <w:szCs w:val="18"/>
           <w:lang w:val="en-US" w:eastAsia="ru-RU"/>
@@ -974,7 +883,6 @@
       <w:r>
         <w:rPr>
           <w:rFonts w:eastAsia="Times New Roman" w:cs="Times New Roman"/>
-          <w:color w:val="000000" w:themeColor="text1"/>
           <w:sz w:val="24"/>
           <w:szCs w:val="18"/>
           <w:lang w:val="en-US" w:eastAsia="ru-RU"/>
@@ -985,7 +893,6 @@
       <w:r>
         <w:rPr>
           <w:rFonts w:eastAsia="Times New Roman" w:cs="Times New Roman"/>
-          <w:color w:val="000000" w:themeColor="text1"/>
           <w:sz w:val="24"/>
           <w:szCs w:val="18"/>
           <w:lang w:val="en-US" w:eastAsia="ru-RU"/>
@@ -996,7 +903,6 @@
       <w:r>
         <w:rPr>
           <w:rFonts w:eastAsia="Times New Roman" w:cs="Times New Roman"/>
-          <w:color w:val="000000" w:themeColor="text1"/>
           <w:sz w:val="24"/>
           <w:szCs w:val="18"/>
           <w:lang w:val="en-US" w:eastAsia="ru-RU"/>
@@ -1007,7 +913,6 @@
       <w:r>
         <w:rPr>
           <w:rFonts w:eastAsia="Times New Roman" w:cs="Times New Roman"/>
-          <w:color w:val="000000" w:themeColor="text1"/>
           <w:sz w:val="24"/>
           <w:szCs w:val="18"/>
           <w:lang w:val="en-US" w:eastAsia="ru-RU"/>
@@ -1098,6 +1003,59 @@
     <w:p>
       <w:pPr>
         <w:pStyle w:val="a3"/>
+        <w:ind w:left="1416"/>
+      </w:pPr>
+      <w:r>
+        <w:rPr>
+          <w:lang w:val="en-US"/>
+        </w:rPr>
+        <w:t>SCL</w:t>
+      </w:r>
+      <w:r>
+        <w:t xml:space="preserve">, </w:t>
+      </w:r>
+      <w:r>
+        <w:rPr>
+          <w:lang w:val="en-US"/>
+        </w:rPr>
+        <w:t>SDA</w:t>
+      </w:r>
+      <w:r>
+        <w:t xml:space="preserve"> - </w:t>
+      </w:r>
+      <w:r>
+        <w:t>П</w:t>
+      </w:r>
+      <w:r>
+        <w:t>ины, используемые для сигналов шины</w:t>
+      </w:r>
+    </w:p>
+    <w:p>
+      <w:pPr>
+        <w:pStyle w:val="a3"/>
+        <w:ind w:left="1416"/>
+      </w:pPr>
+      <w:proofErr w:type="spellStart"/>
+      <w:r>
+        <w:rPr>
+          <w:lang w:val="en-US"/>
+        </w:rPr>
+        <w:t>freq</w:t>
+      </w:r>
+      <w:proofErr w:type="spellEnd"/>
+      <w:r>
+        <w:rPr>
+          <w:lang w:val="en-US"/>
+        </w:rPr>
+        <w:t xml:space="preserve"> –</w:t>
+      </w:r>
+      <w:r>
+        <w:t xml:space="preserve"> скорость передачи данных</w:t>
+      </w:r>
+    </w:p>
+    <w:p>
+      <w:pPr>
+        <w:pStyle w:val="a3"/>
         <w:numPr>
           <w:ilvl w:val="0"/>
           <w:numId w:val="5"/>
@@ -1146,10 +1104,7 @@
         <w:t xml:space="preserve">() – </w:t>
       </w:r>
       <w:r>
-        <w:t>Н</w:t>
-      </w:r>
-      <w:r>
-        <w:t>ачать работу с подключённым устройством</w:t>
+        <w:t>Начать работу с подключённым устройством</w:t>
       </w:r>
     </w:p>
     <w:p>
@@ -1175,13 +1130,7 @@
         <w:t xml:space="preserve">() – </w:t>
       </w:r>
       <w:r>
-        <w:t>З</w:t>
-      </w:r>
-      <w:r>
-        <w:t xml:space="preserve">акончить работу с подключённым </w:t>
-      </w:r>
-      <w:r>
-        <w:t>устройством</w:t>
+        <w:t>Закончить работу с подключённым устройством</w:t>
       </w:r>
     </w:p>
     <w:p>
@@ -1564,16 +1513,6 @@
     </w:p>
     <w:p>
       <w:pPr>
-        <w:pStyle w:val="a3"/>
-      </w:pPr>
-    </w:p>
-    <w:p>
-      <w:r>
-        <w:br w:type="page"/>
-      </w:r>
-    </w:p>
-    <w:p>
-      <w:pPr>
         <w:pStyle w:val="20"/>
       </w:pPr>
       <w:r>
@@ -1604,22 +1543,847 @@
     <w:p>
       <w:pPr>
         <w:pStyle w:val="a3"/>
-      </w:pPr>
-    </w:p>
-    <w:p>
-      <w:pPr>
-        <w:pStyle w:val="a3"/>
-      </w:pPr>
-    </w:p>
-    <w:p>
-      <w:r>
+        <w:ind w:left="0"/>
+      </w:pPr>
+      <w:r>
+        <w:t xml:space="preserve">О датчике </w:t>
+      </w:r>
+      <w:r>
+        <w:rPr>
+          <w:lang w:val="en-US"/>
+        </w:rPr>
+        <w:t>BME</w:t>
+      </w:r>
+      <w:r>
+        <w:t>280.</w:t>
+      </w:r>
+    </w:p>
+    <w:p>
+      <w:pPr>
+        <w:pStyle w:val="a3"/>
+        <w:ind w:left="0"/>
+      </w:pPr>
+      <w:r>
+        <w:t>Данный датчик имеет возможность предоставить данные о атмосферно давлений, влажности воздуха и температуры.</w:t>
+      </w:r>
+    </w:p>
+    <w:p>
+      <w:pPr>
+        <w:pStyle w:val="a3"/>
+        <w:ind w:left="0"/>
+      </w:pPr>
+      <w:r>
+        <w:t xml:space="preserve">Получения данных осуществляется через шину </w:t>
+      </w:r>
+      <w:r>
+        <w:rPr>
+          <w:lang w:val="en-US"/>
+        </w:rPr>
+        <w:t>I</w:t>
+      </w:r>
+      <w:r>
+        <w:t>2</w:t>
+      </w:r>
+      <w:r>
+        <w:rPr>
+          <w:lang w:val="en-US"/>
+        </w:rPr>
+        <w:t>C</w:t>
+      </w:r>
+      <w:r>
+        <w:t>.</w:t>
+      </w:r>
+    </w:p>
+    <w:p>
+      <w:pPr>
+        <w:pStyle w:val="a3"/>
+        <w:ind w:left="0"/>
+      </w:pPr>
+      <w:r>
+        <w:t>Для получения данных необходимо загрузить библиотеку для работы с датчиком.</w:t>
+      </w:r>
+    </w:p>
+    <w:p>
+      <w:pPr>
+        <w:pStyle w:val="a3"/>
+        <w:ind w:left="0"/>
+      </w:pPr>
+      <w:r>
+        <w:t>Чтобы загрузить библиотеку вручную требуется открыть путь к файлу в компьютере через</w:t>
+      </w:r>
+      <w:r>
+        <w:t xml:space="preserve"> </w:t>
+      </w:r>
+      <w:r>
+        <w:t xml:space="preserve">встроенный проводник в среде разработки </w:t>
+      </w:r>
+      <w:proofErr w:type="spellStart"/>
+      <w:r>
+        <w:rPr>
+          <w:lang w:val="en-US"/>
+        </w:rPr>
+        <w:t>Thonny</w:t>
+      </w:r>
+      <w:proofErr w:type="spellEnd"/>
+      <w:r>
+        <w:t xml:space="preserve"> </w:t>
+      </w:r>
+      <w:r>
+        <w:rPr>
+          <w:lang w:val="en-US"/>
+        </w:rPr>
+        <w:t>IDE</w:t>
+      </w:r>
+      <w:r>
+        <w:t xml:space="preserve"> </w:t>
+      </w:r>
+      <w:r>
+        <w:rPr>
+          <w:i/>
+        </w:rPr>
+        <w:t>вид</w:t>
+      </w:r>
+      <w:proofErr w:type="gramStart"/>
+      <w:r>
+        <w:rPr>
+          <w:i/>
+        </w:rPr>
+        <w:t>=</w:t>
+      </w:r>
+      <w:r>
+        <w:rPr>
+          <w:i/>
+        </w:rPr>
+        <w:t>&gt;</w:t>
+      </w:r>
+      <w:r>
+        <w:rPr>
+          <w:i/>
+        </w:rPr>
+        <w:t>Файлы</w:t>
+      </w:r>
+      <w:proofErr w:type="gramEnd"/>
+      <w:r>
+        <w:t>.</w:t>
+      </w:r>
+    </w:p>
+    <w:p>
+      <w:pPr>
+        <w:pStyle w:val="a3"/>
+        <w:ind w:left="0"/>
+      </w:pPr>
+      <w:r>
+        <w:rPr>
+          <w:noProof/>
+          <w:lang w:eastAsia="ru-RU"/>
+        </w:rPr>
+        <w:drawing>
+          <wp:inline distT="0" distB="0" distL="0" distR="0" wp14:anchorId="4915BF64" wp14:editId="6B6D8712">
+            <wp:extent cx="2495550" cy="2367998"/>
+            <wp:effectExtent l="0" t="0" r="0" b="0"/>
+            <wp:docPr id="1" name="Рисунок 1"/>
+            <wp:cNvGraphicFramePr>
+              <a:graphicFrameLocks xmlns:a="http://schemas.openxmlformats.org/drawingml/2006/main" noChangeAspect="1"/>
+            </wp:cNvGraphicFramePr>
+            <a:graphic xmlns:a="http://schemas.openxmlformats.org/drawingml/2006/main">
+              <a:graphicData uri="http://schemas.openxmlformats.org/drawingml/2006/picture">
+                <pic:pic xmlns:pic="http://schemas.openxmlformats.org/drawingml/2006/picture">
+                  <pic:nvPicPr>
+                    <pic:cNvPr id="1" name=""/>
+                    <pic:cNvPicPr/>
+                  </pic:nvPicPr>
+                  <pic:blipFill>
+                    <a:blip r:embed="rId5"/>
+                    <a:stretch>
+                      <a:fillRect/>
+                    </a:stretch>
+                  </pic:blipFill>
+                  <pic:spPr>
+                    <a:xfrm>
+                      <a:off x="0" y="0"/>
+                      <a:ext cx="2523395" cy="2394420"/>
+                    </a:xfrm>
+                    <a:prstGeom prst="rect">
+                      <a:avLst/>
+                    </a:prstGeom>
+                  </pic:spPr>
+                </pic:pic>
+              </a:graphicData>
+            </a:graphic>
+          </wp:inline>
+        </w:drawing>
+      </w:r>
+    </w:p>
+    <w:p>
+      <w:pPr>
+        <w:pStyle w:val="a3"/>
+        <w:ind w:left="0"/>
+      </w:pPr>
+      <w:r>
+        <w:t xml:space="preserve">Откроется проводник в окне </w:t>
+      </w:r>
+      <w:proofErr w:type="spellStart"/>
+      <w:r>
+        <w:rPr>
+          <w:lang w:val="en-US"/>
+        </w:rPr>
+        <w:t>Thonny</w:t>
+      </w:r>
+      <w:proofErr w:type="spellEnd"/>
+      <w:r>
+        <w:t xml:space="preserve">, далее с приложенным отчетом в </w:t>
+      </w:r>
+      <w:r>
+        <w:t xml:space="preserve">папке </w:t>
+      </w:r>
+      <w:r>
+        <w:t>“</w:t>
+      </w:r>
+      <w:r>
+        <w:rPr>
+          <w:lang w:val="en-US"/>
+        </w:rPr>
+        <w:t>Sensors</w:t>
+      </w:r>
+      <w:r>
+        <w:t>\</w:t>
+      </w:r>
+      <w:r>
+        <w:rPr>
+          <w:lang w:val="en-US"/>
+        </w:rPr>
+        <w:t>BME</w:t>
+      </w:r>
+      <w:r>
+        <w:t>280”</w:t>
+      </w:r>
+      <w:r>
+        <w:t xml:space="preserve"> копируем файлы </w:t>
+      </w:r>
+      <w:r>
+        <w:rPr>
+          <w:lang w:val="en-US"/>
+        </w:rPr>
+        <w:t>BME</w:t>
+      </w:r>
+      <w:r>
+        <w:t>280.</w:t>
+      </w:r>
+      <w:proofErr w:type="spellStart"/>
+      <w:r>
+        <w:rPr>
+          <w:lang w:val="en-US"/>
+        </w:rPr>
+        <w:t>py</w:t>
+      </w:r>
+      <w:proofErr w:type="spellEnd"/>
+      <w:r>
+        <w:t xml:space="preserve"> </w:t>
+      </w:r>
+      <w:r>
+        <w:t xml:space="preserve">и </w:t>
+      </w:r>
+      <w:r>
+        <w:rPr>
+          <w:lang w:val="en-US"/>
+        </w:rPr>
+        <w:t>main</w:t>
+      </w:r>
+      <w:r>
+        <w:t>.</w:t>
+      </w:r>
+      <w:proofErr w:type="spellStart"/>
+      <w:r>
+        <w:rPr>
+          <w:lang w:val="en-US"/>
+        </w:rPr>
+        <w:t>py</w:t>
+      </w:r>
+      <w:proofErr w:type="spellEnd"/>
+      <w:r>
+        <w:t xml:space="preserve"> </w:t>
+      </w:r>
+      <w:r>
+        <w:t xml:space="preserve">нажав правой кнопкой мыши в пункте </w:t>
+      </w:r>
+      <w:r>
+        <w:t>“</w:t>
+      </w:r>
+      <w:r>
+        <w:t xml:space="preserve">выгрузить в </w:t>
+      </w:r>
+      <w:r>
+        <w:t>/”</w:t>
+      </w:r>
+    </w:p>
+    <w:p>
+      <w:pPr>
+        <w:pStyle w:val="a3"/>
+        <w:ind w:left="0"/>
+        <w:rPr>
+          <w:noProof/>
+          <w:lang w:eastAsia="ru-RU"/>
+        </w:rPr>
+      </w:pPr>
+      <w:r>
+        <w:rPr>
+          <w:noProof/>
+          <w:lang w:eastAsia="ru-RU"/>
+        </w:rPr>
+        <w:drawing>
+          <wp:inline distT="0" distB="0" distL="0" distR="0" wp14:anchorId="699662D9" wp14:editId="34E9182A">
+            <wp:extent cx="2124075" cy="2875488"/>
+            <wp:effectExtent l="0" t="0" r="0" b="1270"/>
+            <wp:docPr id="3" name="Рисунок 3"/>
+            <wp:cNvGraphicFramePr>
+              <a:graphicFrameLocks xmlns:a="http://schemas.openxmlformats.org/drawingml/2006/main" noChangeAspect="1"/>
+            </wp:cNvGraphicFramePr>
+            <a:graphic xmlns:a="http://schemas.openxmlformats.org/drawingml/2006/main">
+              <a:graphicData uri="http://schemas.openxmlformats.org/drawingml/2006/picture">
+                <pic:pic xmlns:pic="http://schemas.openxmlformats.org/drawingml/2006/picture">
+                  <pic:nvPicPr>
+                    <pic:cNvPr id="1" name=""/>
+                    <pic:cNvPicPr/>
+                  </pic:nvPicPr>
+                  <pic:blipFill>
+                    <a:blip r:embed="rId6"/>
+                    <a:stretch>
+                      <a:fillRect/>
+                    </a:stretch>
+                  </pic:blipFill>
+                  <pic:spPr>
+                    <a:xfrm>
+                      <a:off x="0" y="0"/>
+                      <a:ext cx="2150747" cy="2911596"/>
+                    </a:xfrm>
+                    <a:prstGeom prst="rect">
+                      <a:avLst/>
+                    </a:prstGeom>
+                  </pic:spPr>
+                </pic:pic>
+              </a:graphicData>
+            </a:graphic>
+          </wp:inline>
+        </w:drawing>
+      </w:r>
+      <w:r>
+        <w:rPr>
+          <w:noProof/>
+          <w:lang w:eastAsia="ru-RU"/>
+        </w:rPr>
+        <w:t xml:space="preserve"> </w:t>
+      </w:r>
+      <w:r>
+        <w:rPr>
+          <w:noProof/>
+          <w:lang w:eastAsia="ru-RU"/>
+        </w:rPr>
+        <w:drawing>
+          <wp:inline distT="0" distB="0" distL="0" distR="0" wp14:anchorId="2E442F86" wp14:editId="6CB18201">
+            <wp:extent cx="3540836" cy="2876361"/>
+            <wp:effectExtent l="0" t="0" r="2540" b="635"/>
+            <wp:docPr id="4" name="Рисунок 4"/>
+            <wp:cNvGraphicFramePr>
+              <a:graphicFrameLocks xmlns:a="http://schemas.openxmlformats.org/drawingml/2006/main" noChangeAspect="1"/>
+            </wp:cNvGraphicFramePr>
+            <a:graphic xmlns:a="http://schemas.openxmlformats.org/drawingml/2006/main">
+              <a:graphicData uri="http://schemas.openxmlformats.org/drawingml/2006/picture">
+                <pic:pic xmlns:pic="http://schemas.openxmlformats.org/drawingml/2006/picture">
+                  <pic:nvPicPr>
+                    <pic:cNvPr id="1" name=""/>
+                    <pic:cNvPicPr/>
+                  </pic:nvPicPr>
+                  <pic:blipFill>
+                    <a:blip r:embed="rId7"/>
+                    <a:stretch>
+                      <a:fillRect/>
+                    </a:stretch>
+                  </pic:blipFill>
+                  <pic:spPr>
+                    <a:xfrm>
+                      <a:off x="0" y="0"/>
+                      <a:ext cx="3563123" cy="2894466"/>
+                    </a:xfrm>
+                    <a:prstGeom prst="rect">
+                      <a:avLst/>
+                    </a:prstGeom>
+                  </pic:spPr>
+                </pic:pic>
+              </a:graphicData>
+            </a:graphic>
+          </wp:inline>
+        </w:drawing>
+      </w:r>
+    </w:p>
+    <w:p>
+      <w:pPr>
+        <w:rPr>
+          <w:noProof/>
+          <w:lang w:eastAsia="ru-RU"/>
+        </w:rPr>
+      </w:pPr>
+      <w:r>
+        <w:rPr>
+          <w:noProof/>
+          <w:lang w:eastAsia="ru-RU"/>
+        </w:rPr>
         <w:br w:type="page"/>
       </w:r>
     </w:p>
     <w:p>
       <w:pPr>
         <w:pStyle w:val="a3"/>
-      </w:pPr>
+        <w:ind w:left="0"/>
+      </w:pPr>
+      <w:r>
+        <w:rPr>
+          <w:noProof/>
+          <w:lang w:eastAsia="ru-RU"/>
+        </w:rPr>
+        <w:lastRenderedPageBreak/>
+        <w:t xml:space="preserve">После этого в Устройстве </w:t>
+      </w:r>
+      <w:r>
+        <w:rPr>
+          <w:noProof/>
+          <w:lang w:val="en-US" w:eastAsia="ru-RU"/>
+        </w:rPr>
+        <w:t>MicroPython</w:t>
+      </w:r>
+      <w:r>
+        <w:rPr>
+          <w:noProof/>
+          <w:lang w:eastAsia="ru-RU"/>
+        </w:rPr>
+        <w:t xml:space="preserve"> </w:t>
+      </w:r>
+      <w:r>
+        <w:rPr>
+          <w:noProof/>
+          <w:lang w:eastAsia="ru-RU"/>
+        </w:rPr>
+        <w:t>появистя скопированые файлы.</w:t>
+      </w:r>
+    </w:p>
+    <w:p>
+      <w:pPr>
+        <w:pStyle w:val="a3"/>
+        <w:ind w:left="0"/>
+      </w:pPr>
+      <w:r>
+        <w:rPr>
+          <w:noProof/>
+          <w:lang w:eastAsia="ru-RU"/>
+        </w:rPr>
+        <w:drawing>
+          <wp:inline distT="0" distB="0" distL="0" distR="0" wp14:anchorId="2896AC51" wp14:editId="2916718C">
+            <wp:extent cx="1762125" cy="2620153"/>
+            <wp:effectExtent l="0" t="0" r="0" b="8890"/>
+            <wp:docPr id="5" name="Рисунок 5"/>
+            <wp:cNvGraphicFramePr>
+              <a:graphicFrameLocks xmlns:a="http://schemas.openxmlformats.org/drawingml/2006/main" noChangeAspect="1"/>
+            </wp:cNvGraphicFramePr>
+            <a:graphic xmlns:a="http://schemas.openxmlformats.org/drawingml/2006/main">
+              <a:graphicData uri="http://schemas.openxmlformats.org/drawingml/2006/picture">
+                <pic:pic xmlns:pic="http://schemas.openxmlformats.org/drawingml/2006/picture">
+                  <pic:nvPicPr>
+                    <pic:cNvPr id="1" name=""/>
+                    <pic:cNvPicPr/>
+                  </pic:nvPicPr>
+                  <pic:blipFill>
+                    <a:blip r:embed="rId8"/>
+                    <a:stretch>
+                      <a:fillRect/>
+                    </a:stretch>
+                  </pic:blipFill>
+                  <pic:spPr>
+                    <a:xfrm>
+                      <a:off x="0" y="0"/>
+                      <a:ext cx="1768484" cy="2629609"/>
+                    </a:xfrm>
+                    <a:prstGeom prst="rect">
+                      <a:avLst/>
+                    </a:prstGeom>
+                  </pic:spPr>
+                </pic:pic>
+              </a:graphicData>
+            </a:graphic>
+          </wp:inline>
+        </w:drawing>
+      </w:r>
+    </w:p>
+    <w:p>
+      <w:pPr>
+        <w:pStyle w:val="a3"/>
+        <w:ind w:left="0"/>
+      </w:pPr>
+      <w:r>
+        <w:t xml:space="preserve">Далее подключаем датчик </w:t>
+      </w:r>
+      <w:r>
+        <w:rPr>
+          <w:lang w:val="en-US"/>
+        </w:rPr>
+        <w:t>BME</w:t>
+      </w:r>
+      <w:r>
+        <w:t xml:space="preserve">280 </w:t>
+      </w:r>
+      <w:r>
+        <w:t xml:space="preserve">к </w:t>
+      </w:r>
+      <w:r>
+        <w:rPr>
+          <w:lang w:val="en-US"/>
+        </w:rPr>
+        <w:t>ESP</w:t>
+      </w:r>
+      <w:r>
+        <w:t xml:space="preserve">32 </w:t>
+      </w:r>
+      <w:r>
+        <w:t>согласно схеме ниже.</w:t>
+      </w:r>
+    </w:p>
+    <w:p>
+      <w:pPr>
+        <w:pStyle w:val="a3"/>
+        <w:ind w:left="0"/>
+        <w:rPr>
+          <w:lang w:val="en-US"/>
+        </w:rPr>
+      </w:pPr>
+      <w:r>
+        <w:rPr>
+          <w:lang w:val="en-US"/>
+        </w:rPr>
+        <w:t>VCC – 3.3v</w:t>
+      </w:r>
+    </w:p>
+    <w:p>
+      <w:pPr>
+        <w:pStyle w:val="a3"/>
+        <w:ind w:left="0"/>
+        <w:rPr>
+          <w:lang w:val="en-US"/>
+        </w:rPr>
+      </w:pPr>
+      <w:r>
+        <w:rPr>
+          <w:lang w:val="en-US"/>
+        </w:rPr>
+        <w:t>GND – GND</w:t>
+      </w:r>
+    </w:p>
+    <w:p>
+      <w:pPr>
+        <w:pStyle w:val="a3"/>
+        <w:ind w:left="0"/>
+        <w:rPr>
+          <w:lang w:val="en-US"/>
+        </w:rPr>
+      </w:pPr>
+      <w:r>
+        <w:rPr>
+          <w:lang w:val="en-US"/>
+        </w:rPr>
+        <w:t xml:space="preserve">SCL – </w:t>
+      </w:r>
+      <w:r>
+        <w:rPr>
+          <w:lang w:val="en-US"/>
+        </w:rPr>
+        <w:t>D5</w:t>
+      </w:r>
+    </w:p>
+    <w:p>
+      <w:pPr>
+        <w:pStyle w:val="a3"/>
+        <w:ind w:left="0"/>
+        <w:rPr>
+          <w:lang w:val="en-US"/>
+        </w:rPr>
+      </w:pPr>
+      <w:r>
+        <w:rPr>
+          <w:lang w:val="en-US"/>
+        </w:rPr>
+        <w:t xml:space="preserve">SDA – </w:t>
+      </w:r>
+      <w:r>
+        <w:rPr>
+          <w:lang w:val="en-US"/>
+        </w:rPr>
+        <w:t>D</w:t>
+      </w:r>
+      <w:r>
+        <w:rPr>
+          <w:lang w:val="en-US"/>
+        </w:rPr>
+        <w:t>4</w:t>
+      </w:r>
+    </w:p>
+    <w:p>
+      <w:pPr>
+        <w:pStyle w:val="a3"/>
+        <w:ind w:left="0"/>
+      </w:pPr>
+      <w:r>
+        <w:rPr>
+          <w:noProof/>
+          <w:lang w:eastAsia="ru-RU"/>
+        </w:rPr>
+        <w:drawing>
+          <wp:inline distT="0" distB="0" distL="0" distR="0">
+            <wp:extent cx="3291205" cy="2447925"/>
+            <wp:effectExtent l="0" t="0" r="4445" b="9525"/>
+            <wp:docPr id="6" name="Рисунок 6"/>
+            <wp:cNvGraphicFramePr>
+              <a:graphicFrameLocks xmlns:a="http://schemas.openxmlformats.org/drawingml/2006/main" noChangeAspect="1"/>
+            </wp:cNvGraphicFramePr>
+            <a:graphic xmlns:a="http://schemas.openxmlformats.org/drawingml/2006/main">
+              <a:graphicData uri="http://schemas.openxmlformats.org/drawingml/2006/picture">
+                <pic:pic xmlns:pic="http://schemas.openxmlformats.org/drawingml/2006/picture">
+                  <pic:nvPicPr>
+                    <pic:cNvPr id="6" name="esp32+BME280.jpeg"/>
+                    <pic:cNvPicPr/>
+                  </pic:nvPicPr>
+                  <pic:blipFill rotWithShape="1">
+                    <a:blip r:embed="rId9" cstate="print">
+                      <a:extLst>
+                        <a:ext uri="{28A0092B-C50C-407E-A947-70E740481C1C}">
+                          <a14:useLocalDpi xmlns:a14="http://schemas.microsoft.com/office/drawing/2010/main" val="0"/>
+                        </a:ext>
+                      </a:extLst>
+                    </a:blip>
+                    <a:srcRect t="6977" b="3371"/>
+                    <a:stretch/>
+                  </pic:blipFill>
+                  <pic:spPr bwMode="auto">
+                    <a:xfrm>
+                      <a:off x="0" y="0"/>
+                      <a:ext cx="3291840" cy="2448397"/>
+                    </a:xfrm>
+                    <a:prstGeom prst="rect">
+                      <a:avLst/>
+                    </a:prstGeom>
+                    <a:ln>
+                      <a:noFill/>
+                    </a:ln>
+                    <a:extLst>
+                      <a:ext uri="{53640926-AAD7-44D8-BBD7-CCE9431645EC}">
+                        <a14:shadowObscured xmlns:a14="http://schemas.microsoft.com/office/drawing/2010/main"/>
+                      </a:ext>
+                    </a:extLst>
+                  </pic:spPr>
+                </pic:pic>
+              </a:graphicData>
+            </a:graphic>
+          </wp:inline>
+        </w:drawing>
+      </w:r>
+    </w:p>
+    <w:p>
+      <w:pPr>
+        <w:pStyle w:val="a3"/>
+        <w:ind w:left="0"/>
+      </w:pPr>
+      <w:r>
+        <w:t xml:space="preserve">Открываем файл </w:t>
+      </w:r>
+      <w:r>
+        <w:t>“</w:t>
+      </w:r>
+      <w:r>
+        <w:rPr>
+          <w:lang w:val="en-US"/>
+        </w:rPr>
+        <w:t>main</w:t>
+      </w:r>
+      <w:r>
+        <w:t>.</w:t>
+      </w:r>
+      <w:proofErr w:type="spellStart"/>
+      <w:r>
+        <w:rPr>
+          <w:lang w:val="en-US"/>
+        </w:rPr>
+        <w:t>py</w:t>
+      </w:r>
+      <w:proofErr w:type="spellEnd"/>
+      <w:r>
+        <w:t xml:space="preserve">” </w:t>
+      </w:r>
+      <w:r>
+        <w:rPr>
+          <w:noProof/>
+          <w:lang w:eastAsia="ru-RU"/>
+        </w:rPr>
+        <w:t xml:space="preserve">в Устройстве </w:t>
+      </w:r>
+      <w:r>
+        <w:rPr>
+          <w:noProof/>
+          <w:lang w:val="en-US" w:eastAsia="ru-RU"/>
+        </w:rPr>
+        <w:t>MicroPython</w:t>
+      </w:r>
+      <w:r>
+        <w:rPr>
+          <w:noProof/>
+          <w:lang w:eastAsia="ru-RU"/>
+        </w:rPr>
+        <w:t>.</w:t>
+      </w:r>
+    </w:p>
+    <w:p>
+      <w:pPr>
+        <w:pStyle w:val="a3"/>
+        <w:ind w:left="0"/>
+      </w:pPr>
+      <w:r>
+        <w:t xml:space="preserve">И запускаем программу нажав </w:t>
+      </w:r>
+      <w:r>
+        <w:rPr>
+          <w:lang w:val="en-US"/>
+        </w:rPr>
+        <w:t>F</w:t>
+      </w:r>
+      <w:r>
+        <w:t xml:space="preserve">5 </w:t>
+      </w:r>
+      <w:r>
+        <w:t xml:space="preserve">или на кнопку </w:t>
+      </w:r>
+      <w:r>
+        <w:t>“</w:t>
+      </w:r>
+      <w:r>
+        <w:t>Запустить текущий скрипт</w:t>
+      </w:r>
+      <w:r>
+        <w:t>”</w:t>
+      </w:r>
+    </w:p>
+    <w:p>
+      <w:pPr>
+        <w:pStyle w:val="a3"/>
+        <w:ind w:left="0"/>
+      </w:pPr>
+      <w:r>
+        <w:rPr>
+          <w:noProof/>
+          <w:lang w:eastAsia="ru-RU"/>
+        </w:rPr>
+        <w:drawing>
+          <wp:inline distT="0" distB="0" distL="0" distR="0" wp14:anchorId="7EFB2154" wp14:editId="48F74E36">
+            <wp:extent cx="2886075" cy="504825"/>
+            <wp:effectExtent l="0" t="0" r="9525" b="9525"/>
+            <wp:docPr id="7" name="Рисунок 7"/>
+            <wp:cNvGraphicFramePr>
+              <a:graphicFrameLocks xmlns:a="http://schemas.openxmlformats.org/drawingml/2006/main" noChangeAspect="1"/>
+            </wp:cNvGraphicFramePr>
+            <a:graphic xmlns:a="http://schemas.openxmlformats.org/drawingml/2006/main">
+              <a:graphicData uri="http://schemas.openxmlformats.org/drawingml/2006/picture">
+                <pic:pic xmlns:pic="http://schemas.openxmlformats.org/drawingml/2006/picture">
+                  <pic:nvPicPr>
+                    <pic:cNvPr id="1" name=""/>
+                    <pic:cNvPicPr/>
+                  </pic:nvPicPr>
+                  <pic:blipFill>
+                    <a:blip r:embed="rId10"/>
+                    <a:stretch>
+                      <a:fillRect/>
+                    </a:stretch>
+                  </pic:blipFill>
+                  <pic:spPr>
+                    <a:xfrm>
+                      <a:off x="0" y="0"/>
+                      <a:ext cx="2886075" cy="504825"/>
+                    </a:xfrm>
+                    <a:prstGeom prst="rect">
+                      <a:avLst/>
+                    </a:prstGeom>
+                  </pic:spPr>
+                </pic:pic>
+              </a:graphicData>
+            </a:graphic>
+          </wp:inline>
+        </w:drawing>
+      </w:r>
+    </w:p>
+    <w:p>
+      <w:r>
+        <w:t xml:space="preserve">И в результате в терминале </w:t>
+      </w:r>
+      <w:proofErr w:type="spellStart"/>
+      <w:r>
+        <w:rPr>
+          <w:lang w:val="en-US"/>
+        </w:rPr>
+        <w:t>Thonny</w:t>
+      </w:r>
+      <w:proofErr w:type="spellEnd"/>
+      <w:r>
+        <w:t xml:space="preserve"> </w:t>
+      </w:r>
+      <w:r>
+        <w:t>будет выявлена информация о среде.</w:t>
+      </w:r>
+    </w:p>
+    <w:p>
+      <w:r>
+        <w:rPr>
+          <w:noProof/>
+          <w:lang w:eastAsia="ru-RU"/>
+        </w:rPr>
+        <w:drawing>
+          <wp:inline distT="0" distB="0" distL="0" distR="0" wp14:anchorId="17746AC4" wp14:editId="3628959D">
+            <wp:extent cx="4524302" cy="1221105"/>
+            <wp:effectExtent l="0" t="0" r="0" b="0"/>
+            <wp:docPr id="8" name="Рисунок 8"/>
+            <wp:cNvGraphicFramePr>
+              <a:graphicFrameLocks xmlns:a="http://schemas.openxmlformats.org/drawingml/2006/main" noChangeAspect="1"/>
+            </wp:cNvGraphicFramePr>
+            <a:graphic xmlns:a="http://schemas.openxmlformats.org/drawingml/2006/main">
+              <a:graphicData uri="http://schemas.openxmlformats.org/drawingml/2006/picture">
+                <pic:pic xmlns:pic="http://schemas.openxmlformats.org/drawingml/2006/picture">
+                  <pic:nvPicPr>
+                    <pic:cNvPr id="1" name=""/>
+                    <pic:cNvPicPr/>
+                  </pic:nvPicPr>
+                  <pic:blipFill rotWithShape="1">
+                    <a:blip r:embed="rId11"/>
+                    <a:srcRect t="20471"/>
+                    <a:stretch/>
+                  </pic:blipFill>
+                  <pic:spPr bwMode="auto">
+                    <a:xfrm>
+                      <a:off x="0" y="0"/>
+                      <a:ext cx="4604777" cy="1242825"/>
+                    </a:xfrm>
+                    <a:prstGeom prst="rect">
+                      <a:avLst/>
+                    </a:prstGeom>
+                    <a:ln>
+                      <a:noFill/>
+                    </a:ln>
+                    <a:extLst>
+                      <a:ext uri="{53640926-AAD7-44D8-BBD7-CCE9431645EC}">
+                        <a14:shadowObscured xmlns:a14="http://schemas.microsoft.com/office/drawing/2010/main"/>
+                      </a:ext>
+                    </a:extLst>
+                  </pic:spPr>
+                </pic:pic>
+              </a:graphicData>
+            </a:graphic>
+          </wp:inline>
+        </w:drawing>
+      </w:r>
+      <w:r>
+        <w:br w:type="page"/>
+      </w:r>
     </w:p>
     <w:p>
       <w:pPr>
@@ -1637,6 +2401,7 @@
           <w:sz w:val="32"/>
           <w:lang w:val="en-US"/>
         </w:rPr>
+        <w:lastRenderedPageBreak/>
         <w:t>SPI</w:t>
       </w:r>
     </w:p>
@@ -1941,7 +2706,7 @@
     </w:p>
     <w:p>
       <w:pPr>
-        <w:shd w:val="clear" w:color="auto" w:fill="FFFF00"/>
+        <w:shd w:val="clear" w:color="auto" w:fill="D9D9D9" w:themeFill="background1" w:themeFillShade="D9"/>
         <w:tabs>
           <w:tab w:val="left" w:pos="916"/>
           <w:tab w:val="left" w:pos="1832"/>
@@ -1964,7 +2729,6 @@
         <w:ind w:left="709"/>
         <w:rPr>
           <w:rFonts w:eastAsia="Times New Roman" w:cs="Times New Roman"/>
-          <w:color w:val="000000" w:themeColor="text1"/>
           <w:sz w:val="24"/>
           <w:szCs w:val="18"/>
           <w:lang w:val="en-US" w:eastAsia="ru-RU"/>
@@ -1975,7 +2739,6 @@
           <w:rFonts w:eastAsia="Times New Roman" w:cs="Times New Roman"/>
           <w:b/>
           <w:bCs/>
-          <w:color w:val="000000" w:themeColor="text1"/>
           <w:sz w:val="24"/>
           <w:szCs w:val="18"/>
           <w:lang w:val="en-US" w:eastAsia="ru-RU"/>
@@ -1985,7 +2748,6 @@
       <w:r>
         <w:rPr>
           <w:rFonts w:eastAsia="Times New Roman" w:cs="Times New Roman"/>
-          <w:color w:val="000000" w:themeColor="text1"/>
           <w:sz w:val="24"/>
           <w:szCs w:val="18"/>
           <w:lang w:val="en-US" w:eastAsia="ru-RU"/>
@@ -1997,7 +2759,6 @@
           <w:rFonts w:eastAsia="Times New Roman" w:cs="Times New Roman"/>
           <w:b/>
           <w:bCs/>
-          <w:color w:val="000000" w:themeColor="text1"/>
           <w:sz w:val="24"/>
           <w:szCs w:val="18"/>
           <w:lang w:val="en-US" w:eastAsia="ru-RU"/>
@@ -2007,7 +2768,6 @@
       <w:r>
         <w:rPr>
           <w:rFonts w:eastAsia="Times New Roman" w:cs="Times New Roman"/>
-          <w:color w:val="000000" w:themeColor="text1"/>
           <w:sz w:val="24"/>
           <w:szCs w:val="18"/>
           <w:lang w:val="en-US" w:eastAsia="ru-RU"/>
@@ -2019,7 +2779,6 @@
           <w:rFonts w:eastAsia="Times New Roman" w:cs="Times New Roman"/>
           <w:b/>
           <w:bCs/>
-          <w:color w:val="000000" w:themeColor="text1"/>
           <w:sz w:val="24"/>
           <w:szCs w:val="18"/>
           <w:lang w:val="en-US" w:eastAsia="ru-RU"/>
@@ -2029,7 +2788,6 @@
       <w:r>
         <w:rPr>
           <w:rFonts w:eastAsia="Times New Roman" w:cs="Times New Roman"/>
-          <w:color w:val="000000" w:themeColor="text1"/>
           <w:sz w:val="24"/>
           <w:szCs w:val="18"/>
           <w:lang w:val="en-US" w:eastAsia="ru-RU"/>
@@ -2039,7 +2797,7 @@
     </w:p>
     <w:p>
       <w:pPr>
-        <w:shd w:val="clear" w:color="auto" w:fill="FFFF00"/>
+        <w:shd w:val="clear" w:color="auto" w:fill="D9D9D9" w:themeFill="background1" w:themeFillShade="D9"/>
         <w:tabs>
           <w:tab w:val="left" w:pos="916"/>
           <w:tab w:val="left" w:pos="1832"/>
@@ -2062,36 +2820,23 @@
         <w:ind w:left="709"/>
         <w:rPr>
           <w:rFonts w:eastAsia="Times New Roman" w:cs="Times New Roman"/>
-          <w:color w:val="000000" w:themeColor="text1"/>
-          <w:sz w:val="24"/>
-          <w:szCs w:val="18"/>
-          <w:lang w:eastAsia="ru-RU"/>
-        </w:rPr>
-      </w:pPr>
-      <w:r>
-        <w:rPr>
-          <w:rFonts w:eastAsia="Times New Roman" w:cs="Times New Roman"/>
-          <w:color w:val="000000" w:themeColor="text1"/>
-          <w:sz w:val="24"/>
-          <w:szCs w:val="18"/>
-          <w:lang w:eastAsia="ru-RU"/>
-        </w:rPr>
-        <w:t>#</w:t>
-      </w:r>
-      <w:r>
-        <w:rPr>
-          <w:rFonts w:eastAsia="Times New Roman" w:cs="Times New Roman"/>
-          <w:color w:val="000000" w:themeColor="text1"/>
-          <w:sz w:val="24"/>
-          <w:szCs w:val="18"/>
-          <w:lang w:eastAsia="ru-RU"/>
-        </w:rPr>
-        <w:t xml:space="preserve">Обрушение к первой шине </w:t>
-      </w:r>
-      <w:r>
-        <w:rPr>
-          <w:rFonts w:eastAsia="Times New Roman" w:cs="Times New Roman"/>
-          <w:color w:val="000000" w:themeColor="text1"/>
+          <w:sz w:val="24"/>
+          <w:szCs w:val="18"/>
+          <w:lang w:eastAsia="ru-RU"/>
+        </w:rPr>
+      </w:pPr>
+      <w:r>
+        <w:rPr>
+          <w:rFonts w:eastAsia="Times New Roman" w:cs="Times New Roman"/>
+          <w:sz w:val="24"/>
+          <w:szCs w:val="18"/>
+          <w:lang w:eastAsia="ru-RU"/>
+        </w:rPr>
+        <w:t xml:space="preserve">#Обрушение к первой шине </w:t>
+      </w:r>
+      <w:r>
+        <w:rPr>
+          <w:rFonts w:eastAsia="Times New Roman" w:cs="Times New Roman"/>
           <w:sz w:val="24"/>
           <w:szCs w:val="18"/>
           <w:lang w:val="en-US" w:eastAsia="ru-RU"/>
@@ -2101,7 +2846,6 @@
       <w:r>
         <w:rPr>
           <w:rFonts w:eastAsia="Times New Roman" w:cs="Times New Roman"/>
-          <w:color w:val="000000" w:themeColor="text1"/>
           <w:sz w:val="24"/>
           <w:szCs w:val="18"/>
           <w:lang w:eastAsia="ru-RU"/>
@@ -2111,7 +2855,6 @@
       <w:r>
         <w:rPr>
           <w:rFonts w:eastAsia="Times New Roman" w:cs="Times New Roman"/>
-          <w:color w:val="000000" w:themeColor="text1"/>
           <w:sz w:val="24"/>
           <w:szCs w:val="18"/>
           <w:lang w:val="en-US" w:eastAsia="ru-RU"/>
@@ -2121,27 +2864,16 @@
       <w:r>
         <w:rPr>
           <w:rFonts w:eastAsia="Times New Roman" w:cs="Times New Roman"/>
-          <w:color w:val="000000" w:themeColor="text1"/>
-          <w:sz w:val="24"/>
-          <w:szCs w:val="18"/>
-          <w:lang w:eastAsia="ru-RU"/>
-        </w:rPr>
-        <w:t xml:space="preserve"> </w:t>
-      </w:r>
-      <w:r>
-        <w:rPr>
-          <w:rFonts w:eastAsia="Times New Roman" w:cs="Times New Roman"/>
-          <w:color w:val="000000" w:themeColor="text1"/>
-          <w:sz w:val="24"/>
-          <w:szCs w:val="18"/>
-          <w:lang w:eastAsia="ru-RU"/>
-        </w:rPr>
-        <w:t>адресами по умолчанию</w:t>
-      </w:r>
-    </w:p>
-    <w:p>
-      <w:pPr>
-        <w:shd w:val="clear" w:color="auto" w:fill="FFFF00"/>
+          <w:sz w:val="24"/>
+          <w:szCs w:val="18"/>
+          <w:lang w:eastAsia="ru-RU"/>
+        </w:rPr>
+        <w:t xml:space="preserve"> адресами по умолчанию</w:t>
+      </w:r>
+    </w:p>
+    <w:p>
+      <w:pPr>
+        <w:shd w:val="clear" w:color="auto" w:fill="D9D9D9" w:themeFill="background1" w:themeFillShade="D9"/>
         <w:tabs>
           <w:tab w:val="left" w:pos="916"/>
           <w:tab w:val="left" w:pos="1832"/>
@@ -2164,60 +2896,64 @@
         <w:ind w:left="709"/>
         <w:rPr>
           <w:rFonts w:eastAsia="Times New Roman" w:cs="Times New Roman"/>
-          <w:color w:val="000000" w:themeColor="text1"/>
+          <w:sz w:val="24"/>
+          <w:szCs w:val="18"/>
+          <w:lang w:eastAsia="ru-RU"/>
+        </w:rPr>
+      </w:pPr>
+      <w:proofErr w:type="spellStart"/>
+      <w:r>
+        <w:rPr>
+          <w:rFonts w:eastAsia="Times New Roman" w:cs="Times New Roman"/>
           <w:sz w:val="24"/>
           <w:szCs w:val="18"/>
           <w:lang w:val="en-US" w:eastAsia="ru-RU"/>
         </w:rPr>
-      </w:pPr>
-      <w:proofErr w:type="spellStart"/>
-      <w:r>
-        <w:rPr>
-          <w:rFonts w:eastAsia="Times New Roman" w:cs="Times New Roman"/>
-          <w:color w:val="000000" w:themeColor="text1"/>
+        <w:t>hspi</w:t>
+      </w:r>
+      <w:proofErr w:type="spellEnd"/>
+      <w:r>
+        <w:rPr>
+          <w:rFonts w:eastAsia="Times New Roman" w:cs="Times New Roman"/>
+          <w:sz w:val="24"/>
+          <w:szCs w:val="18"/>
+          <w:lang w:eastAsia="ru-RU"/>
+        </w:rPr>
+        <w:t xml:space="preserve"> = </w:t>
+      </w:r>
+      <w:proofErr w:type="gramStart"/>
+      <w:r>
+        <w:rPr>
+          <w:rFonts w:eastAsia="Times New Roman" w:cs="Times New Roman"/>
           <w:sz w:val="24"/>
           <w:szCs w:val="18"/>
           <w:lang w:val="en-US" w:eastAsia="ru-RU"/>
         </w:rPr>
-        <w:t>hspi</w:t>
-      </w:r>
-      <w:proofErr w:type="spellEnd"/>
-      <w:r>
-        <w:rPr>
-          <w:rFonts w:eastAsia="Times New Roman" w:cs="Times New Roman"/>
-          <w:color w:val="000000" w:themeColor="text1"/>
-          <w:sz w:val="24"/>
-          <w:szCs w:val="18"/>
-          <w:lang w:val="en-US" w:eastAsia="ru-RU"/>
-        </w:rPr>
-        <w:t xml:space="preserve"> = </w:t>
-      </w:r>
-      <w:proofErr w:type="gramStart"/>
-      <w:r>
-        <w:rPr>
-          <w:rFonts w:eastAsia="Times New Roman" w:cs="Times New Roman"/>
-          <w:color w:val="000000" w:themeColor="text1"/>
-          <w:sz w:val="24"/>
-          <w:szCs w:val="18"/>
-          <w:lang w:val="en-US" w:eastAsia="ru-RU"/>
-        </w:rPr>
-        <w:t>SPI(</w:t>
+        <w:t>SPI</w:t>
+      </w:r>
+      <w:r>
+        <w:rPr>
+          <w:rFonts w:eastAsia="Times New Roman" w:cs="Times New Roman"/>
+          <w:sz w:val="24"/>
+          <w:szCs w:val="18"/>
+          <w:lang w:eastAsia="ru-RU"/>
+        </w:rPr>
+        <w:t>(</w:t>
       </w:r>
       <w:proofErr w:type="gramEnd"/>
       <w:r>
         <w:rPr>
           <w:rFonts w:eastAsia="Times New Roman" w:cs="Times New Roman"/>
-          <w:color w:val="000000" w:themeColor="text1"/>
-          <w:sz w:val="24"/>
-          <w:szCs w:val="18"/>
-          <w:lang w:val="en-US" w:eastAsia="ru-RU"/>
+          <w:sz w:val="24"/>
+          <w:szCs w:val="18"/>
+          <w:lang w:eastAsia="ru-RU"/>
         </w:rPr>
         <w:t>1, 10000000)</w:t>
       </w:r>
     </w:p>
     <w:p>
       <w:pPr>
-        <w:shd w:val="clear" w:color="auto" w:fill="FFFF00"/>
+        <w:shd w:val="clear" w:color="auto" w:fill="D9D9D9" w:themeFill="background1" w:themeFillShade="D9"/>
         <w:tabs>
           <w:tab w:val="left" w:pos="916"/>
           <w:tab w:val="left" w:pos="1832"/>
@@ -2240,16 +2976,15 @@
         <w:ind w:left="709"/>
         <w:rPr>
           <w:rFonts w:eastAsia="Times New Roman" w:cs="Times New Roman"/>
-          <w:color w:val="000000" w:themeColor="text1"/>
-          <w:sz w:val="24"/>
-          <w:szCs w:val="18"/>
-          <w:lang w:val="en-US" w:eastAsia="ru-RU"/>
-        </w:rPr>
-      </w:pPr>
-    </w:p>
-    <w:p>
-      <w:pPr>
-        <w:shd w:val="clear" w:color="auto" w:fill="FFFF00"/>
+          <w:sz w:val="24"/>
+          <w:szCs w:val="18"/>
+          <w:lang w:eastAsia="ru-RU"/>
+        </w:rPr>
+      </w:pPr>
+    </w:p>
+    <w:p>
+      <w:pPr>
+        <w:shd w:val="clear" w:color="auto" w:fill="D9D9D9" w:themeFill="background1" w:themeFillShade="D9"/>
         <w:tabs>
           <w:tab w:val="left" w:pos="916"/>
           <w:tab w:val="left" w:pos="1832"/>
@@ -2272,46 +3007,23 @@
         <w:ind w:left="709"/>
         <w:rPr>
           <w:rFonts w:eastAsia="Times New Roman" w:cs="Times New Roman"/>
-          <w:color w:val="000000" w:themeColor="text1"/>
-          <w:sz w:val="24"/>
-          <w:szCs w:val="18"/>
-          <w:lang w:eastAsia="ru-RU"/>
-        </w:rPr>
-      </w:pPr>
-      <w:r>
-        <w:rPr>
-          <w:rFonts w:eastAsia="Times New Roman" w:cs="Times New Roman"/>
-          <w:color w:val="000000" w:themeColor="text1"/>
-          <w:sz w:val="24"/>
-          <w:szCs w:val="18"/>
-          <w:lang w:eastAsia="ru-RU"/>
-        </w:rPr>
-        <w:t>#</w:t>
-      </w:r>
-      <w:r>
-        <w:rPr>
-          <w:rFonts w:eastAsia="Times New Roman" w:cs="Times New Roman"/>
-          <w:color w:val="000000" w:themeColor="text1"/>
-          <w:sz w:val="24"/>
-          <w:szCs w:val="18"/>
-          <w:lang w:eastAsia="ru-RU"/>
-        </w:rPr>
-        <w:t>Обрушение</w:t>
-      </w:r>
-      <w:r>
-        <w:rPr>
-          <w:rFonts w:eastAsia="Times New Roman" w:cs="Times New Roman"/>
-          <w:color w:val="000000" w:themeColor="text1"/>
-          <w:sz w:val="24"/>
-          <w:szCs w:val="18"/>
-          <w:lang w:eastAsia="ru-RU"/>
-        </w:rPr>
-        <w:t xml:space="preserve"> к первой шине </w:t>
-      </w:r>
-      <w:r>
-        <w:rPr>
-          <w:rFonts w:eastAsia="Times New Roman" w:cs="Times New Roman"/>
-          <w:color w:val="000000" w:themeColor="text1"/>
+          <w:sz w:val="24"/>
+          <w:szCs w:val="18"/>
+          <w:lang w:eastAsia="ru-RU"/>
+        </w:rPr>
+      </w:pPr>
+      <w:r>
+        <w:rPr>
+          <w:rFonts w:eastAsia="Times New Roman" w:cs="Times New Roman"/>
+          <w:sz w:val="24"/>
+          <w:szCs w:val="18"/>
+          <w:lang w:eastAsia="ru-RU"/>
+        </w:rPr>
+        <w:t xml:space="preserve">#Обрушение к первой шине </w:t>
+      </w:r>
+      <w:r>
+        <w:rPr>
+          <w:rFonts w:eastAsia="Times New Roman" w:cs="Times New Roman"/>
           <w:sz w:val="24"/>
           <w:szCs w:val="18"/>
           <w:lang w:val="en-US" w:eastAsia="ru-RU"/>
@@ -2321,7 +3033,6 @@
       <w:r>
         <w:rPr>
           <w:rFonts w:eastAsia="Times New Roman" w:cs="Times New Roman"/>
-          <w:color w:val="000000" w:themeColor="text1"/>
           <w:sz w:val="24"/>
           <w:szCs w:val="18"/>
           <w:lang w:eastAsia="ru-RU"/>
@@ -2331,7 +3042,6 @@
       <w:r>
         <w:rPr>
           <w:rFonts w:eastAsia="Times New Roman" w:cs="Times New Roman"/>
-          <w:color w:val="000000" w:themeColor="text1"/>
           <w:sz w:val="24"/>
           <w:szCs w:val="18"/>
           <w:lang w:val="en-US" w:eastAsia="ru-RU"/>
@@ -2341,27 +3051,16 @@
       <w:r>
         <w:rPr>
           <w:rFonts w:eastAsia="Times New Roman" w:cs="Times New Roman"/>
-          <w:color w:val="000000" w:themeColor="text1"/>
-          <w:sz w:val="24"/>
-          <w:szCs w:val="18"/>
-          <w:lang w:eastAsia="ru-RU"/>
-        </w:rPr>
-        <w:t xml:space="preserve"> </w:t>
-      </w:r>
-      <w:r>
-        <w:rPr>
-          <w:rFonts w:eastAsia="Times New Roman" w:cs="Times New Roman"/>
-          <w:color w:val="000000" w:themeColor="text1"/>
-          <w:sz w:val="24"/>
-          <w:szCs w:val="18"/>
-          <w:lang w:eastAsia="ru-RU"/>
-        </w:rPr>
-        <w:t>указанным адресом</w:t>
-      </w:r>
-    </w:p>
-    <w:p>
-      <w:pPr>
-        <w:shd w:val="clear" w:color="auto" w:fill="FFFF00"/>
+          <w:sz w:val="24"/>
+          <w:szCs w:val="18"/>
+          <w:lang w:eastAsia="ru-RU"/>
+        </w:rPr>
+        <w:t xml:space="preserve"> указанным адресом</w:t>
+      </w:r>
+    </w:p>
+    <w:p>
+      <w:pPr>
+        <w:shd w:val="clear" w:color="auto" w:fill="D9D9D9" w:themeFill="background1" w:themeFillShade="D9"/>
         <w:tabs>
           <w:tab w:val="left" w:pos="916"/>
           <w:tab w:val="left" w:pos="1832"/>
@@ -2384,7 +3083,6 @@
         <w:ind w:left="709"/>
         <w:rPr>
           <w:rFonts w:eastAsia="Times New Roman" w:cs="Times New Roman"/>
-          <w:color w:val="000000" w:themeColor="text1"/>
           <w:sz w:val="24"/>
           <w:szCs w:val="18"/>
           <w:lang w:val="en-US" w:eastAsia="ru-RU"/>
@@ -2394,7 +3092,6 @@
       <w:r>
         <w:rPr>
           <w:rFonts w:eastAsia="Times New Roman" w:cs="Times New Roman"/>
-          <w:color w:val="000000" w:themeColor="text1"/>
           <w:sz w:val="24"/>
           <w:szCs w:val="18"/>
           <w:lang w:val="en-US" w:eastAsia="ru-RU"/>
@@ -2405,7 +3102,6 @@
       <w:r>
         <w:rPr>
           <w:rFonts w:eastAsia="Times New Roman" w:cs="Times New Roman"/>
-          <w:color w:val="000000" w:themeColor="text1"/>
           <w:sz w:val="24"/>
           <w:szCs w:val="18"/>
           <w:lang w:val="en-US" w:eastAsia="ru-RU"/>
@@ -2416,7 +3112,6 @@
       <w:r>
         <w:rPr>
           <w:rFonts w:eastAsia="Times New Roman" w:cs="Times New Roman"/>
-          <w:color w:val="000000" w:themeColor="text1"/>
           <w:sz w:val="24"/>
           <w:szCs w:val="18"/>
           <w:lang w:val="en-US" w:eastAsia="ru-RU"/>
@@ -2427,7 +3122,6 @@
       <w:r>
         <w:rPr>
           <w:rFonts w:eastAsia="Times New Roman" w:cs="Times New Roman"/>
-          <w:color w:val="000000" w:themeColor="text1"/>
           <w:sz w:val="24"/>
           <w:szCs w:val="18"/>
           <w:lang w:val="en-US" w:eastAsia="ru-RU"/>
@@ -2438,7 +3132,6 @@
       <w:r>
         <w:rPr>
           <w:rFonts w:eastAsia="Times New Roman" w:cs="Times New Roman"/>
-          <w:color w:val="000000" w:themeColor="text1"/>
           <w:sz w:val="24"/>
           <w:szCs w:val="18"/>
           <w:lang w:val="en-US" w:eastAsia="ru-RU"/>
@@ -2449,7 +3142,6 @@
       <w:r>
         <w:rPr>
           <w:rFonts w:eastAsia="Times New Roman" w:cs="Times New Roman"/>
-          <w:color w:val="000000" w:themeColor="text1"/>
           <w:sz w:val="24"/>
           <w:szCs w:val="18"/>
           <w:lang w:val="en-US" w:eastAsia="ru-RU"/>
@@ -2460,7 +3152,6 @@
       <w:r>
         <w:rPr>
           <w:rFonts w:eastAsia="Times New Roman" w:cs="Times New Roman"/>
-          <w:color w:val="000000" w:themeColor="text1"/>
           <w:sz w:val="24"/>
           <w:szCs w:val="18"/>
           <w:lang w:val="en-US" w:eastAsia="ru-RU"/>
@@ -2471,7 +3162,6 @@
       <w:r>
         <w:rPr>
           <w:rFonts w:eastAsia="Times New Roman" w:cs="Times New Roman"/>
-          <w:color w:val="000000" w:themeColor="text1"/>
           <w:sz w:val="24"/>
           <w:szCs w:val="18"/>
           <w:lang w:val="en-US" w:eastAsia="ru-RU"/>
@@ -2481,7 +3171,7 @@
     </w:p>
     <w:p>
       <w:pPr>
-        <w:shd w:val="clear" w:color="auto" w:fill="FFFF00"/>
+        <w:shd w:val="clear" w:color="auto" w:fill="D9D9D9" w:themeFill="background1" w:themeFillShade="D9"/>
         <w:tabs>
           <w:tab w:val="left" w:pos="916"/>
           <w:tab w:val="left" w:pos="1832"/>
@@ -2504,16 +3194,15 @@
         <w:ind w:left="709"/>
         <w:rPr>
           <w:rFonts w:eastAsia="Times New Roman" w:cs="Times New Roman"/>
-          <w:color w:val="000000" w:themeColor="text1"/>
-          <w:sz w:val="24"/>
-          <w:szCs w:val="18"/>
-          <w:lang w:eastAsia="ru-RU"/>
-        </w:rPr>
-      </w:pPr>
-    </w:p>
-    <w:p>
-      <w:pPr>
-        <w:shd w:val="clear" w:color="auto" w:fill="FFFF00"/>
+          <w:sz w:val="24"/>
+          <w:szCs w:val="18"/>
+          <w:lang w:val="en-US" w:eastAsia="ru-RU"/>
+        </w:rPr>
+      </w:pPr>
+    </w:p>
+    <w:p>
+      <w:pPr>
+        <w:shd w:val="clear" w:color="auto" w:fill="D9D9D9" w:themeFill="background1" w:themeFillShade="D9"/>
         <w:tabs>
           <w:tab w:val="left" w:pos="916"/>
           <w:tab w:val="left" w:pos="1832"/>
@@ -2536,36 +3225,23 @@
         <w:ind w:left="709"/>
         <w:rPr>
           <w:rFonts w:eastAsia="Times New Roman" w:cs="Times New Roman"/>
-          <w:color w:val="000000" w:themeColor="text1"/>
-          <w:sz w:val="24"/>
-          <w:szCs w:val="18"/>
-          <w:lang w:eastAsia="ru-RU"/>
-        </w:rPr>
-      </w:pPr>
-      <w:r>
-        <w:rPr>
-          <w:rFonts w:eastAsia="Times New Roman" w:cs="Times New Roman"/>
-          <w:color w:val="000000" w:themeColor="text1"/>
-          <w:sz w:val="24"/>
-          <w:szCs w:val="18"/>
-          <w:lang w:eastAsia="ru-RU"/>
-        </w:rPr>
-        <w:t>#</w:t>
-      </w:r>
-      <w:r>
-        <w:rPr>
-          <w:rFonts w:eastAsia="Times New Roman" w:cs="Times New Roman"/>
-          <w:color w:val="000000" w:themeColor="text1"/>
-          <w:sz w:val="24"/>
-          <w:szCs w:val="18"/>
-          <w:lang w:eastAsia="ru-RU"/>
-        </w:rPr>
-        <w:t xml:space="preserve">Обрушение к первой шине </w:t>
-      </w:r>
-      <w:r>
-        <w:rPr>
-          <w:rFonts w:eastAsia="Times New Roman" w:cs="Times New Roman"/>
-          <w:color w:val="000000" w:themeColor="text1"/>
+          <w:sz w:val="24"/>
+          <w:szCs w:val="18"/>
+          <w:lang w:eastAsia="ru-RU"/>
+        </w:rPr>
+      </w:pPr>
+      <w:r>
+        <w:rPr>
+          <w:rFonts w:eastAsia="Times New Roman" w:cs="Times New Roman"/>
+          <w:sz w:val="24"/>
+          <w:szCs w:val="18"/>
+          <w:lang w:eastAsia="ru-RU"/>
+        </w:rPr>
+        <w:t xml:space="preserve">#Обрушение к первой шине </w:t>
+      </w:r>
+      <w:r>
+        <w:rPr>
+          <w:rFonts w:eastAsia="Times New Roman" w:cs="Times New Roman"/>
           <w:sz w:val="24"/>
           <w:szCs w:val="18"/>
           <w:lang w:val="en-US" w:eastAsia="ru-RU"/>
@@ -2575,7 +3251,6 @@
       <w:r>
         <w:rPr>
           <w:rFonts w:eastAsia="Times New Roman" w:cs="Times New Roman"/>
-          <w:color w:val="000000" w:themeColor="text1"/>
           <w:sz w:val="24"/>
           <w:szCs w:val="18"/>
           <w:lang w:eastAsia="ru-RU"/>
@@ -2585,7 +3260,6 @@
       <w:r>
         <w:rPr>
           <w:rFonts w:eastAsia="Times New Roman" w:cs="Times New Roman"/>
-          <w:color w:val="000000" w:themeColor="text1"/>
           <w:sz w:val="24"/>
           <w:szCs w:val="18"/>
           <w:lang w:val="en-US" w:eastAsia="ru-RU"/>
@@ -2595,38 +3269,16 @@
       <w:r>
         <w:rPr>
           <w:rFonts w:eastAsia="Times New Roman" w:cs="Times New Roman"/>
-          <w:color w:val="000000" w:themeColor="text1"/>
-          <w:sz w:val="24"/>
-          <w:szCs w:val="18"/>
-          <w:lang w:eastAsia="ru-RU"/>
-        </w:rPr>
-        <w:t xml:space="preserve"> </w:t>
-      </w:r>
-      <w:r>
-        <w:rPr>
-          <w:rFonts w:eastAsia="Times New Roman" w:cs="Times New Roman"/>
-          <w:color w:val="000000" w:themeColor="text1"/>
-          <w:sz w:val="24"/>
-          <w:szCs w:val="18"/>
-          <w:lang w:eastAsia="ru-RU"/>
-        </w:rPr>
-        <w:t>указанным адресом</w:t>
-      </w:r>
-      <w:r>
-        <w:rPr>
-          <w:rFonts w:eastAsia="Times New Roman" w:cs="Times New Roman"/>
-          <w:color w:val="000000" w:themeColor="text1"/>
-          <w:sz w:val="24"/>
-          <w:szCs w:val="18"/>
-          <w:lang w:eastAsia="ru-RU"/>
-        </w:rPr>
-        <w:t xml:space="preserve">, буфером и </w:t>
-      </w:r>
-      <w:proofErr w:type="spellStart"/>
-      <w:r>
-        <w:rPr>
-          <w:rFonts w:eastAsia="Times New Roman" w:cs="Times New Roman"/>
-          <w:color w:val="000000" w:themeColor="text1"/>
+          <w:sz w:val="24"/>
+          <w:szCs w:val="18"/>
+          <w:lang w:eastAsia="ru-RU"/>
+        </w:rPr>
+        <w:t xml:space="preserve"> указанным адресом, буфером и </w:t>
+      </w:r>
+      <w:proofErr w:type="spellStart"/>
+      <w:r>
+        <w:rPr>
+          <w:rFonts w:eastAsia="Times New Roman" w:cs="Times New Roman"/>
           <w:sz w:val="24"/>
           <w:szCs w:val="18"/>
           <w:lang w:eastAsia="ru-RU"/>
@@ -2637,7 +3289,7 @@
     </w:p>
     <w:p>
       <w:pPr>
-        <w:shd w:val="clear" w:color="auto" w:fill="FFFF00"/>
+        <w:shd w:val="clear" w:color="auto" w:fill="D9D9D9" w:themeFill="background1" w:themeFillShade="D9"/>
         <w:tabs>
           <w:tab w:val="left" w:pos="916"/>
           <w:tab w:val="left" w:pos="1832"/>
@@ -2660,7 +3312,6 @@
         <w:ind w:left="709"/>
         <w:rPr>
           <w:rFonts w:eastAsia="Times New Roman" w:cs="Times New Roman"/>
-          <w:color w:val="000000" w:themeColor="text1"/>
           <w:sz w:val="24"/>
           <w:szCs w:val="18"/>
           <w:lang w:val="en-US" w:eastAsia="ru-RU"/>
@@ -2670,7 +3321,6 @@
       <w:r>
         <w:rPr>
           <w:rFonts w:eastAsia="Times New Roman" w:cs="Times New Roman"/>
-          <w:color w:val="000000" w:themeColor="text1"/>
           <w:sz w:val="24"/>
           <w:szCs w:val="18"/>
           <w:lang w:val="en-US" w:eastAsia="ru-RU"/>
@@ -2681,7 +3331,6 @@
       <w:r>
         <w:rPr>
           <w:rFonts w:eastAsia="Times New Roman" w:cs="Times New Roman"/>
-          <w:color w:val="000000" w:themeColor="text1"/>
           <w:sz w:val="24"/>
           <w:szCs w:val="18"/>
           <w:lang w:val="en-US" w:eastAsia="ru-RU"/>
@@ -2692,7 +3341,6 @@
       <w:r>
         <w:rPr>
           <w:rFonts w:eastAsia="Times New Roman" w:cs="Times New Roman"/>
-          <w:color w:val="000000" w:themeColor="text1"/>
           <w:sz w:val="24"/>
           <w:szCs w:val="18"/>
           <w:lang w:val="en-US" w:eastAsia="ru-RU"/>
@@ -2703,7 +3351,6 @@
       <w:r>
         <w:rPr>
           <w:rFonts w:eastAsia="Times New Roman" w:cs="Times New Roman"/>
-          <w:color w:val="000000" w:themeColor="text1"/>
           <w:sz w:val="24"/>
           <w:szCs w:val="18"/>
           <w:lang w:val="en-US" w:eastAsia="ru-RU"/>
@@ -2714,7 +3361,6 @@
       <w:r>
         <w:rPr>
           <w:rFonts w:eastAsia="Times New Roman" w:cs="Times New Roman"/>
-          <w:color w:val="000000" w:themeColor="text1"/>
           <w:sz w:val="24"/>
           <w:szCs w:val="18"/>
           <w:lang w:val="en-US" w:eastAsia="ru-RU"/>
@@ -2725,7 +3371,6 @@
       <w:r>
         <w:rPr>
           <w:rFonts w:eastAsia="Times New Roman" w:cs="Times New Roman"/>
-          <w:color w:val="000000" w:themeColor="text1"/>
           <w:sz w:val="24"/>
           <w:szCs w:val="18"/>
           <w:lang w:val="en-US" w:eastAsia="ru-RU"/>
@@ -2736,7 +3381,6 @@
       <w:r>
         <w:rPr>
           <w:rFonts w:eastAsia="Times New Roman" w:cs="Times New Roman"/>
-          <w:color w:val="000000" w:themeColor="text1"/>
           <w:sz w:val="24"/>
           <w:szCs w:val="18"/>
           <w:lang w:val="en-US" w:eastAsia="ru-RU"/>
@@ -2747,7 +3391,6 @@
       <w:r>
         <w:rPr>
           <w:rFonts w:eastAsia="Times New Roman" w:cs="Times New Roman"/>
-          <w:color w:val="000000" w:themeColor="text1"/>
           <w:sz w:val="24"/>
           <w:szCs w:val="18"/>
           <w:lang w:val="en-US" w:eastAsia="ru-RU"/>
@@ -2758,7 +3401,6 @@
       <w:r>
         <w:rPr>
           <w:rFonts w:eastAsia="Times New Roman" w:cs="Times New Roman"/>
-          <w:color w:val="000000" w:themeColor="text1"/>
           <w:sz w:val="24"/>
           <w:szCs w:val="18"/>
           <w:lang w:val="en-US" w:eastAsia="ru-RU"/>
@@ -2769,7 +3411,6 @@
       <w:r>
         <w:rPr>
           <w:rFonts w:eastAsia="Times New Roman" w:cs="Times New Roman"/>
-          <w:color w:val="000000" w:themeColor="text1"/>
           <w:sz w:val="24"/>
           <w:szCs w:val="18"/>
           <w:lang w:val="en-US" w:eastAsia="ru-RU"/>
@@ -2780,7 +3421,6 @@
       <w:r>
         <w:rPr>
           <w:rFonts w:eastAsia="Times New Roman" w:cs="Times New Roman"/>
-          <w:color w:val="000000" w:themeColor="text1"/>
           <w:sz w:val="24"/>
           <w:szCs w:val="18"/>
           <w:lang w:val="en-US" w:eastAsia="ru-RU"/>
@@ -2791,7 +3431,6 @@
       <w:r>
         <w:rPr>
           <w:rFonts w:eastAsia="Times New Roman" w:cs="Times New Roman"/>
-          <w:color w:val="000000" w:themeColor="text1"/>
           <w:sz w:val="24"/>
           <w:szCs w:val="18"/>
           <w:lang w:val="en-US" w:eastAsia="ru-RU"/>
@@ -2870,6 +3509,9 @@
           <w:ilvl w:val="0"/>
           <w:numId w:val="6"/>
         </w:numPr>
+        <w:rPr>
+          <w:lang w:val="en-US"/>
+        </w:rPr>
       </w:pPr>
       <w:r>
         <w:rPr>
@@ -2962,10 +3604,7 @@
         <w:t>овать</w:t>
       </w:r>
       <w:r>
-        <w:t xml:space="preserve"> ши</w:t>
-      </w:r>
-      <w:r>
-        <w:t>ну SPI с заданными параметрами:</w:t>
+        <w:t xml:space="preserve"> шину SPI с заданными параметрами:</w:t>
       </w:r>
     </w:p>
     <w:p>
@@ -3008,10 +3647,7 @@
         <w:t>М</w:t>
       </w:r>
       <w:r>
-        <w:t>ожет быть 0 или 1, и это уровень, на котором</w:t>
-      </w:r>
-      <w:r>
-        <w:t xml:space="preserve"> находится линия часов простоя.</w:t>
+        <w:t>ожет быть 0 или 1, и это уровень, на котором находится линия часов простоя.</w:t>
       </w:r>
     </w:p>
     <w:p>
@@ -3034,10 +3670,7 @@
         <w:t>М</w:t>
       </w:r>
       <w:r>
-        <w:t>ожет быть 0 или 1 для выборки данных на первом или втором фронт</w:t>
-      </w:r>
-      <w:r>
-        <w:t>е синхронизации соответственно.</w:t>
+        <w:t>ожет быть 0 или 1 для выборки данных на первом или втором фронте синхронизации соответственно.</w:t>
       </w:r>
     </w:p>
     <w:p>
@@ -3066,10 +3699,7 @@
         <w:t xml:space="preserve"> бит</w:t>
       </w:r>
       <w:r>
-        <w:t xml:space="preserve"> гарантированно под</w:t>
-      </w:r>
-      <w:r>
-        <w:t>держивается в</w:t>
+        <w:t xml:space="preserve"> гарантированно поддерживается в</w:t>
       </w:r>
       <w:r>
         <w:t>семи пинами</w:t>
@@ -3088,37 +3718,55 @@
         <w:rPr>
           <w:lang w:val="en-US"/>
         </w:rPr>
-        <w:t>F</w:t>
-      </w:r>
-      <w:r>
-        <w:rPr>
-          <w:lang w:val="en-US"/>
-        </w:rPr>
-        <w:t>irstbit</w:t>
-      </w:r>
-      <w:proofErr w:type="spellEnd"/>
-      <w:r>
-        <w:t xml:space="preserve"> -</w:t>
+        <w:t>Firstbit</w:t>
+      </w:r>
+      <w:proofErr w:type="spellEnd"/>
+      <w:r>
+        <w:t xml:space="preserve"> - </w:t>
+      </w:r>
+      <w:r>
+        <w:t>М</w:t>
+      </w:r>
+      <w:r>
+        <w:t>ожет</w:t>
       </w:r>
       <w:r>
         <w:t xml:space="preserve"> </w:t>
       </w:r>
       <w:r>
-        <w:t>М</w:t>
-      </w:r>
-      <w:r>
-        <w:t>ожет</w:t>
+        <w:t>быть</w:t>
       </w:r>
       <w:r>
         <w:t xml:space="preserve"> </w:t>
       </w:r>
       <w:r>
-        <w:t>быть</w:t>
+        <w:rPr>
+          <w:lang w:val="en-US"/>
+        </w:rPr>
+        <w:t>SPI</w:t>
+      </w:r>
+      <w:r>
+        <w:t>.</w:t>
+      </w:r>
+      <w:r>
+        <w:rPr>
+          <w:lang w:val="en-US"/>
+        </w:rPr>
+        <w:t>MSB</w:t>
+      </w:r>
+      <w:r>
+        <w:t xml:space="preserve"> (установите первый бит как самый значимый бит)</w:t>
       </w:r>
       <w:r>
         <w:t xml:space="preserve"> </w:t>
       </w:r>
       <w:r>
+        <w:t>или</w:t>
+      </w:r>
+      <w:r>
+        <w:t xml:space="preserve"> </w:t>
+      </w:r>
+      <w:r>
         <w:rPr>
           <w:lang w:val="en-US"/>
         </w:rPr>
@@ -3131,41 +3779,14 @@
         <w:rPr>
           <w:lang w:val="en-US"/>
         </w:rPr>
-        <w:t>MSB</w:t>
-      </w:r>
-      <w:r>
-        <w:t xml:space="preserve"> (установите первый бит как самый значимый бит)</w:t>
-      </w:r>
-      <w:r>
-        <w:t xml:space="preserve"> </w:t>
-      </w:r>
-      <w:r>
-        <w:t>или</w:t>
-      </w:r>
-      <w:r>
-        <w:t xml:space="preserve"> </w:t>
-      </w:r>
-      <w:r>
-        <w:rPr>
-          <w:lang w:val="en-US"/>
-        </w:rPr>
-        <w:t>SPI</w:t>
+        <w:t>LSB</w:t>
+      </w:r>
+      <w:r>
+        <w:t xml:space="preserve"> (установите первый бит в качестве младшего значащего бита)</w:t>
       </w:r>
       <w:r>
         <w:t>.</w:t>
       </w:r>
-      <w:r>
-        <w:rPr>
-          <w:lang w:val="en-US"/>
-        </w:rPr>
-        <w:t>LSB</w:t>
-      </w:r>
-      <w:r>
-        <w:t xml:space="preserve"> (установите первый бит в качестве младшего значащего бита)</w:t>
-      </w:r>
-      <w:r>
-        <w:t>.</w:t>
-      </w:r>
     </w:p>
     <w:p>
       <w:pPr>
@@ -3174,7 +3795,6 @@
       </w:pPr>
       <w:proofErr w:type="spellStart"/>
       <w:r>
-        <w:lastRenderedPageBreak/>
         <w:t>sck</w:t>
       </w:r>
       <w:proofErr w:type="spellEnd"/>
@@ -3195,10 +3815,10 @@
       </w:r>
       <w:proofErr w:type="spellEnd"/>
       <w:r>
-        <w:t xml:space="preserve"> - это </w:t>
-      </w:r>
-      <w:r>
-        <w:t>пин</w:t>
+        <w:t xml:space="preserve"> - П</w:t>
+      </w:r>
+      <w:r>
+        <w:t>ин</w:t>
       </w:r>
       <w:r>
         <w:t>ы</w:t>
@@ -3216,6 +3836,7 @@
         </w:numPr>
       </w:pPr>
       <w:r>
+        <w:lastRenderedPageBreak/>
         <w:t>.</w:t>
       </w:r>
       <w:r>
@@ -3420,9 +4041,6 @@
           <w:ilvl w:val="0"/>
           <w:numId w:val="6"/>
         </w:numPr>
-        <w:rPr>
-          <w:lang w:val="en-US"/>
-        </w:rPr>
       </w:pPr>
       <w:proofErr w:type="gramStart"/>
       <w:r>
@@ -3537,10 +4155,953 @@
     </w:p>
     <w:p>
       <w:pPr>
+        <w:rPr>
+          <w:rFonts w:eastAsiaTheme="majorEastAsia" w:cstheme="majorBidi"/>
+          <w:color w:val="000000" w:themeColor="text1"/>
+          <w:sz w:val="32"/>
+          <w:szCs w:val="26"/>
+        </w:rPr>
+      </w:pPr>
+      <w:r>
+        <w:br w:type="page"/>
+      </w:r>
+    </w:p>
+    <w:p>
+      <w:pPr>
         <w:pStyle w:val="20"/>
       </w:pPr>
       <w:r>
-        <w:t>Пример работы с модулем карты памяти</w:t>
+        <w:lastRenderedPageBreak/>
+        <w:t xml:space="preserve">Пример работы с </w:t>
+      </w:r>
+      <w:r>
+        <w:t>термодатчиком</w:t>
+      </w:r>
+      <w:r>
+        <w:t xml:space="preserve"> </w:t>
+      </w:r>
+      <w:r>
+        <w:rPr>
+          <w:lang w:val="en-US"/>
+        </w:rPr>
+        <w:t>MAX</w:t>
+      </w:r>
+      <w:r>
+        <w:t>6672</w:t>
+      </w:r>
+    </w:p>
+    <w:p>
+      <w:pPr>
+        <w:pStyle w:val="a3"/>
+        <w:ind w:left="0"/>
+      </w:pPr>
+    </w:p>
+    <w:p>
+      <w:pPr>
+        <w:pStyle w:val="a3"/>
+        <w:ind w:left="0"/>
+      </w:pPr>
+      <w:r>
+        <w:t xml:space="preserve">О датчике </w:t>
+      </w:r>
+      <w:r>
+        <w:rPr>
+          <w:lang w:val="en-US"/>
+        </w:rPr>
+        <w:t>MAX</w:t>
+      </w:r>
+      <w:r>
+        <w:t>6672</w:t>
+      </w:r>
+      <w:r>
+        <w:t>.</w:t>
+      </w:r>
+    </w:p>
+    <w:p>
+      <w:pPr>
+        <w:pStyle w:val="a3"/>
+        <w:ind w:left="0"/>
+      </w:pPr>
+      <w:r>
+        <w:t xml:space="preserve">Данный датчик имеет возможность </w:t>
+      </w:r>
+      <w:r>
+        <w:t xml:space="preserve">измерять </w:t>
+      </w:r>
+      <w:r>
+        <w:t>температуры</w:t>
+      </w:r>
+      <w:r>
+        <w:t xml:space="preserve"> </w:t>
+      </w:r>
+      <w:r>
+        <w:t>за счет изменения разности потенциалов между двух проводников</w:t>
+      </w:r>
+      <w:r>
+        <w:t>.</w:t>
+      </w:r>
+    </w:p>
+    <w:p>
+      <w:pPr>
+        <w:pStyle w:val="a3"/>
+        <w:ind w:left="0"/>
+      </w:pPr>
+      <w:r>
+        <w:t xml:space="preserve">Получения данных осуществляется через шину </w:t>
+      </w:r>
+      <w:r>
+        <w:rPr>
+          <w:lang w:val="en-US"/>
+        </w:rPr>
+        <w:t>SPI</w:t>
+      </w:r>
+      <w:r>
+        <w:t>.</w:t>
+      </w:r>
+    </w:p>
+    <w:p>
+      <w:pPr>
+        <w:pStyle w:val="a3"/>
+        <w:ind w:left="0"/>
+      </w:pPr>
+      <w:r>
+        <w:t>Для получения данных необходимо загрузить библиотеку для работы с датчиком.</w:t>
+      </w:r>
+    </w:p>
+    <w:p>
+      <w:pPr>
+        <w:pStyle w:val="a3"/>
+        <w:ind w:left="0"/>
+      </w:pPr>
+      <w:r>
+        <w:t>Чтобы загрузить библиотеку вручную требуется открыть путь к файлу в компьютере через</w:t>
+      </w:r>
+      <w:r>
+        <w:t xml:space="preserve"> </w:t>
+      </w:r>
+      <w:r>
+        <w:t xml:space="preserve">встроенный проводник в среде разработки </w:t>
+      </w:r>
+      <w:proofErr w:type="spellStart"/>
+      <w:r>
+        <w:rPr>
+          <w:lang w:val="en-US"/>
+        </w:rPr>
+        <w:t>Thonny</w:t>
+      </w:r>
+      <w:proofErr w:type="spellEnd"/>
+      <w:r>
+        <w:t xml:space="preserve"> </w:t>
+      </w:r>
+      <w:r>
+        <w:rPr>
+          <w:lang w:val="en-US"/>
+        </w:rPr>
+        <w:t>IDE</w:t>
+      </w:r>
+      <w:r>
+        <w:t xml:space="preserve"> </w:t>
+      </w:r>
+      <w:r>
+        <w:rPr>
+          <w:i/>
+        </w:rPr>
+        <w:t>вид</w:t>
+      </w:r>
+      <w:proofErr w:type="gramStart"/>
+      <w:r>
+        <w:rPr>
+          <w:i/>
+        </w:rPr>
+        <w:t>=</w:t>
+      </w:r>
+      <w:r>
+        <w:rPr>
+          <w:i/>
+        </w:rPr>
+        <w:t>&gt;</w:t>
+      </w:r>
+      <w:r>
+        <w:rPr>
+          <w:i/>
+        </w:rPr>
+        <w:t>Файлы</w:t>
+      </w:r>
+      <w:proofErr w:type="gramEnd"/>
+      <w:r>
+        <w:t>.</w:t>
+      </w:r>
+    </w:p>
+    <w:p>
+      <w:pPr>
+        <w:pStyle w:val="a3"/>
+        <w:ind w:left="0"/>
+      </w:pPr>
+      <w:r>
+        <w:rPr>
+          <w:noProof/>
+          <w:lang w:eastAsia="ru-RU"/>
+        </w:rPr>
+        <w:drawing>
+          <wp:inline distT="0" distB="0" distL="0" distR="0" wp14:anchorId="7871C12C" wp14:editId="3F0CA381">
+            <wp:extent cx="2495550" cy="2367999"/>
+            <wp:effectExtent l="0" t="0" r="0" b="0"/>
+            <wp:docPr id="9" name="Рисунок 9"/>
+            <wp:cNvGraphicFramePr>
+              <a:graphicFrameLocks xmlns:a="http://schemas.openxmlformats.org/drawingml/2006/main" noChangeAspect="1"/>
+            </wp:cNvGraphicFramePr>
+            <a:graphic xmlns:a="http://schemas.openxmlformats.org/drawingml/2006/main">
+              <a:graphicData uri="http://schemas.openxmlformats.org/drawingml/2006/picture">
+                <pic:pic xmlns:pic="http://schemas.openxmlformats.org/drawingml/2006/picture">
+                  <pic:nvPicPr>
+                    <pic:cNvPr id="1" name=""/>
+                    <pic:cNvPicPr/>
+                  </pic:nvPicPr>
+                  <pic:blipFill>
+                    <a:blip r:embed="rId5"/>
+                    <a:stretch>
+                      <a:fillRect/>
+                    </a:stretch>
+                  </pic:blipFill>
+                  <pic:spPr>
+                    <a:xfrm>
+                      <a:off x="0" y="0"/>
+                      <a:ext cx="2510338" cy="2382031"/>
+                    </a:xfrm>
+                    <a:prstGeom prst="rect">
+                      <a:avLst/>
+                    </a:prstGeom>
+                  </pic:spPr>
+                </pic:pic>
+              </a:graphicData>
+            </a:graphic>
+          </wp:inline>
+        </w:drawing>
+      </w:r>
+    </w:p>
+    <w:p>
+      <w:pPr>
+        <w:pStyle w:val="a3"/>
+        <w:ind w:left="0"/>
+      </w:pPr>
+      <w:r>
+        <w:t xml:space="preserve">Откроется проводник в окне </w:t>
+      </w:r>
+      <w:proofErr w:type="spellStart"/>
+      <w:r>
+        <w:rPr>
+          <w:lang w:val="en-US"/>
+        </w:rPr>
+        <w:t>Thonny</w:t>
+      </w:r>
+      <w:proofErr w:type="spellEnd"/>
+      <w:r>
+        <w:t xml:space="preserve">, далее с приложенным отчетом в папке </w:t>
+      </w:r>
+      <w:r>
+        <w:t>“</w:t>
+      </w:r>
+      <w:r>
+        <w:rPr>
+          <w:lang w:val="en-US"/>
+        </w:rPr>
+        <w:t>Sensors</w:t>
+      </w:r>
+      <w:r>
+        <w:t>\</w:t>
+      </w:r>
+      <w:r>
+        <w:t xml:space="preserve"> </w:t>
+      </w:r>
+      <w:r>
+        <w:rPr>
+          <w:lang w:val="en-US"/>
+        </w:rPr>
+        <w:t>MAX</w:t>
+      </w:r>
+      <w:r>
+        <w:t>6675</w:t>
+      </w:r>
+      <w:r>
+        <w:t>”</w:t>
+      </w:r>
+      <w:r>
+        <w:t xml:space="preserve"> копируем файлы </w:t>
+      </w:r>
+      <w:r>
+        <w:rPr>
+          <w:lang w:val="en-US"/>
+        </w:rPr>
+        <w:t>max</w:t>
+      </w:r>
+      <w:r>
+        <w:t>6675</w:t>
+      </w:r>
+      <w:r>
+        <w:t>.</w:t>
+      </w:r>
+      <w:proofErr w:type="spellStart"/>
+      <w:r>
+        <w:rPr>
+          <w:lang w:val="en-US"/>
+        </w:rPr>
+        <w:t>py</w:t>
+      </w:r>
+      <w:proofErr w:type="spellEnd"/>
+      <w:r>
+        <w:t xml:space="preserve"> </w:t>
+      </w:r>
+      <w:r>
+        <w:t xml:space="preserve">и </w:t>
+      </w:r>
+      <w:r>
+        <w:rPr>
+          <w:lang w:val="en-US"/>
+        </w:rPr>
+        <w:t>main</w:t>
+      </w:r>
+      <w:r>
+        <w:t>.</w:t>
+      </w:r>
+      <w:proofErr w:type="spellStart"/>
+      <w:r>
+        <w:rPr>
+          <w:lang w:val="en-US"/>
+        </w:rPr>
+        <w:t>py</w:t>
+      </w:r>
+      <w:proofErr w:type="spellEnd"/>
+      <w:r>
+        <w:t xml:space="preserve"> </w:t>
+      </w:r>
+      <w:r>
+        <w:t xml:space="preserve">нажав правой кнопкой мыши в пункте </w:t>
+      </w:r>
+      <w:r>
+        <w:t>“</w:t>
+      </w:r>
+      <w:r>
+        <w:t xml:space="preserve">выгрузить в </w:t>
+      </w:r>
+      <w:r>
+        <w:t>/”</w:t>
+      </w:r>
+    </w:p>
+    <w:p>
+      <w:pPr>
+        <w:pStyle w:val="a3"/>
+        <w:ind w:left="0"/>
+        <w:rPr>
+          <w:noProof/>
+          <w:lang w:eastAsia="ru-RU"/>
+        </w:rPr>
+      </w:pPr>
+      <w:r>
+        <w:rPr>
+          <w:noProof/>
+          <w:lang w:eastAsia="ru-RU"/>
+        </w:rPr>
+        <w:drawing>
+          <wp:inline distT="0" distB="0" distL="0" distR="0" wp14:anchorId="7C1C767C" wp14:editId="62ABAEB9">
+            <wp:extent cx="2989309" cy="3038475"/>
+            <wp:effectExtent l="0" t="0" r="1905" b="0"/>
+            <wp:docPr id="16" name="Рисунок 16"/>
+            <wp:cNvGraphicFramePr>
+              <a:graphicFrameLocks xmlns:a="http://schemas.openxmlformats.org/drawingml/2006/main" noChangeAspect="1"/>
+            </wp:cNvGraphicFramePr>
+            <a:graphic xmlns:a="http://schemas.openxmlformats.org/drawingml/2006/main">
+              <a:graphicData uri="http://schemas.openxmlformats.org/drawingml/2006/picture">
+                <pic:pic xmlns:pic="http://schemas.openxmlformats.org/drawingml/2006/picture">
+                  <pic:nvPicPr>
+                    <pic:cNvPr id="1" name=""/>
+                    <pic:cNvPicPr/>
+                  </pic:nvPicPr>
+                  <pic:blipFill>
+                    <a:blip r:embed="rId12"/>
+                    <a:stretch>
+                      <a:fillRect/>
+                    </a:stretch>
+                  </pic:blipFill>
+                  <pic:spPr>
+                    <a:xfrm>
+                      <a:off x="0" y="0"/>
+                      <a:ext cx="2989309" cy="3038475"/>
+                    </a:xfrm>
+                    <a:prstGeom prst="rect">
+                      <a:avLst/>
+                    </a:prstGeom>
+                  </pic:spPr>
+                </pic:pic>
+              </a:graphicData>
+            </a:graphic>
+          </wp:inline>
+        </w:drawing>
+      </w:r>
+      <w:r>
+        <w:rPr>
+          <w:noProof/>
+          <w:lang w:eastAsia="ru-RU"/>
+        </w:rPr>
+        <w:t xml:space="preserve"> </w:t>
+      </w:r>
+      <w:r>
+        <w:rPr>
+          <w:noProof/>
+          <w:lang w:eastAsia="ru-RU"/>
+        </w:rPr>
+        <w:drawing>
+          <wp:inline distT="0" distB="0" distL="0" distR="0" wp14:anchorId="68B9C2B6" wp14:editId="0F4E9A2C">
+            <wp:extent cx="2790825" cy="2084505"/>
+            <wp:effectExtent l="0" t="0" r="0" b="0"/>
+            <wp:docPr id="17" name="Рисунок 17"/>
+            <wp:cNvGraphicFramePr>
+              <a:graphicFrameLocks xmlns:a="http://schemas.openxmlformats.org/drawingml/2006/main" noChangeAspect="1"/>
+            </wp:cNvGraphicFramePr>
+            <a:graphic xmlns:a="http://schemas.openxmlformats.org/drawingml/2006/main">
+              <a:graphicData uri="http://schemas.openxmlformats.org/drawingml/2006/picture">
+                <pic:pic xmlns:pic="http://schemas.openxmlformats.org/drawingml/2006/picture">
+                  <pic:nvPicPr>
+                    <pic:cNvPr id="1" name=""/>
+                    <pic:cNvPicPr/>
+                  </pic:nvPicPr>
+                  <pic:blipFill>
+                    <a:blip r:embed="rId13"/>
+                    <a:stretch>
+                      <a:fillRect/>
+                    </a:stretch>
+                  </pic:blipFill>
+                  <pic:spPr>
+                    <a:xfrm>
+                      <a:off x="0" y="0"/>
+                      <a:ext cx="2795217" cy="2087786"/>
+                    </a:xfrm>
+                    <a:prstGeom prst="rect">
+                      <a:avLst/>
+                    </a:prstGeom>
+                  </pic:spPr>
+                </pic:pic>
+              </a:graphicData>
+            </a:graphic>
+          </wp:inline>
+        </w:drawing>
+      </w:r>
+    </w:p>
+    <w:p>
+      <w:pPr>
+        <w:pStyle w:val="a3"/>
+        <w:ind w:left="0"/>
+        <w:rPr>
+          <w:noProof/>
+          <w:lang w:eastAsia="ru-RU"/>
+        </w:rPr>
+      </w:pPr>
+    </w:p>
+    <w:p>
+      <w:pPr>
+        <w:pStyle w:val="a3"/>
+        <w:ind w:left="0"/>
+        <w:rPr>
+          <w:noProof/>
+          <w:lang w:eastAsia="ru-RU"/>
+        </w:rPr>
+      </w:pPr>
+    </w:p>
+    <w:p>
+      <w:pPr>
+        <w:pStyle w:val="a3"/>
+        <w:ind w:left="0"/>
+        <w:rPr>
+          <w:noProof/>
+          <w:lang w:eastAsia="ru-RU"/>
+        </w:rPr>
+      </w:pPr>
+    </w:p>
+    <w:p>
+      <w:pPr>
+        <w:pStyle w:val="a3"/>
+        <w:ind w:left="0"/>
+      </w:pPr>
+      <w:r>
+        <w:rPr>
+          <w:noProof/>
+          <w:lang w:eastAsia="ru-RU"/>
+        </w:rPr>
+        <w:lastRenderedPageBreak/>
+        <w:t xml:space="preserve">После этого в Устройстве </w:t>
+      </w:r>
+      <w:r>
+        <w:rPr>
+          <w:noProof/>
+          <w:lang w:val="en-US" w:eastAsia="ru-RU"/>
+        </w:rPr>
+        <w:t>MicroPython</w:t>
+      </w:r>
+      <w:r>
+        <w:rPr>
+          <w:noProof/>
+          <w:lang w:eastAsia="ru-RU"/>
+        </w:rPr>
+        <w:t xml:space="preserve"> </w:t>
+      </w:r>
+      <w:r>
+        <w:rPr>
+          <w:noProof/>
+          <w:lang w:eastAsia="ru-RU"/>
+        </w:rPr>
+        <w:t>появистя скопированые файлы.</w:t>
+      </w:r>
+    </w:p>
+    <w:p>
+      <w:pPr>
+        <w:pStyle w:val="a3"/>
+        <w:ind w:left="0"/>
+      </w:pPr>
+      <w:r>
+        <w:rPr>
+          <w:noProof/>
+          <w:lang w:eastAsia="ru-RU"/>
+        </w:rPr>
+        <w:drawing>
+          <wp:inline distT="0" distB="0" distL="0" distR="0" wp14:anchorId="78C7D5FB" wp14:editId="46110370">
+            <wp:extent cx="1981200" cy="1527984"/>
+            <wp:effectExtent l="0" t="0" r="0" b="0"/>
+            <wp:docPr id="18" name="Рисунок 18"/>
+            <wp:cNvGraphicFramePr>
+              <a:graphicFrameLocks xmlns:a="http://schemas.openxmlformats.org/drawingml/2006/main" noChangeAspect="1"/>
+            </wp:cNvGraphicFramePr>
+            <a:graphic xmlns:a="http://schemas.openxmlformats.org/drawingml/2006/main">
+              <a:graphicData uri="http://schemas.openxmlformats.org/drawingml/2006/picture">
+                <pic:pic xmlns:pic="http://schemas.openxmlformats.org/drawingml/2006/picture">
+                  <pic:nvPicPr>
+                    <pic:cNvPr id="1" name=""/>
+                    <pic:cNvPicPr/>
+                  </pic:nvPicPr>
+                  <pic:blipFill>
+                    <a:blip r:embed="rId14"/>
+                    <a:stretch>
+                      <a:fillRect/>
+                    </a:stretch>
+                  </pic:blipFill>
+                  <pic:spPr>
+                    <a:xfrm>
+                      <a:off x="0" y="0"/>
+                      <a:ext cx="1987358" cy="1532734"/>
+                    </a:xfrm>
+                    <a:prstGeom prst="rect">
+                      <a:avLst/>
+                    </a:prstGeom>
+                  </pic:spPr>
+                </pic:pic>
+              </a:graphicData>
+            </a:graphic>
+          </wp:inline>
+        </w:drawing>
+      </w:r>
+    </w:p>
+    <w:p>
+      <w:pPr>
+        <w:pStyle w:val="a3"/>
+        <w:ind w:left="0"/>
+      </w:pPr>
+      <w:r>
+        <w:t xml:space="preserve">Далее подключаем датчик </w:t>
+      </w:r>
+      <w:r>
+        <w:rPr>
+          <w:lang w:val="en-US"/>
+        </w:rPr>
+        <w:t>MAX</w:t>
+      </w:r>
+      <w:r>
+        <w:t>6672</w:t>
+      </w:r>
+      <w:r>
+        <w:t xml:space="preserve"> </w:t>
+      </w:r>
+      <w:r>
+        <w:t xml:space="preserve">к </w:t>
+      </w:r>
+      <w:r>
+        <w:rPr>
+          <w:lang w:val="en-US"/>
+        </w:rPr>
+        <w:t>ESP</w:t>
+      </w:r>
+      <w:r>
+        <w:t xml:space="preserve">32 </w:t>
+      </w:r>
+      <w:r>
+        <w:t>согласно схеме ниже.</w:t>
+      </w:r>
+    </w:p>
+    <w:p>
+      <w:pPr>
+        <w:pStyle w:val="a3"/>
+        <w:ind w:left="0"/>
+        <w:rPr>
+          <w:lang w:val="en-US"/>
+        </w:rPr>
+      </w:pPr>
+      <w:r>
+        <w:rPr>
+          <w:lang w:val="en-US"/>
+        </w:rPr>
+        <w:t xml:space="preserve">VCC </w:t>
+      </w:r>
+      <w:r>
+        <w:rPr>
+          <w:lang w:val="en-US"/>
+        </w:rPr>
+        <w:t>–</w:t>
+      </w:r>
+      <w:r>
+        <w:rPr>
+          <w:lang w:val="en-US"/>
+        </w:rPr>
+        <w:t xml:space="preserve"> </w:t>
+      </w:r>
+      <w:r>
+        <w:rPr>
+          <w:lang w:val="en-US"/>
+        </w:rPr>
+        <w:t xml:space="preserve"> 3.3v</w:t>
+      </w:r>
+    </w:p>
+    <w:p>
+      <w:pPr>
+        <w:pStyle w:val="a3"/>
+        <w:ind w:left="0"/>
+        <w:rPr>
+          <w:lang w:val="en-US"/>
+        </w:rPr>
+      </w:pPr>
+      <w:r>
+        <w:rPr>
+          <w:lang w:val="en-US"/>
+        </w:rPr>
+        <w:t>GND –  GND</w:t>
+      </w:r>
+    </w:p>
+    <w:p>
+      <w:pPr>
+        <w:pStyle w:val="a3"/>
+        <w:ind w:left="0"/>
+        <w:rPr>
+          <w:lang w:val="en-US"/>
+        </w:rPr>
+      </w:pPr>
+      <w:r>
+        <w:rPr>
+          <w:lang w:val="en-US"/>
+        </w:rPr>
+        <w:t xml:space="preserve">SCK – </w:t>
+      </w:r>
+      <w:r>
+        <w:rPr>
+          <w:lang w:val="en-US"/>
+        </w:rPr>
+        <w:t xml:space="preserve"> D23</w:t>
+      </w:r>
+    </w:p>
+    <w:p>
+      <w:pPr>
+        <w:pStyle w:val="a3"/>
+        <w:ind w:left="0"/>
+        <w:rPr>
+          <w:lang w:val="en-US"/>
+        </w:rPr>
+      </w:pPr>
+      <w:r>
+        <w:rPr>
+          <w:lang w:val="en-US"/>
+        </w:rPr>
+        <w:t xml:space="preserve">CS – </w:t>
+      </w:r>
+      <w:r>
+        <w:rPr>
+          <w:lang w:val="en-US"/>
+        </w:rPr>
+        <w:t>D22</w:t>
+      </w:r>
+    </w:p>
+    <w:p>
+      <w:pPr>
+        <w:pStyle w:val="a3"/>
+        <w:ind w:left="0"/>
+        <w:rPr>
+          <w:lang w:val="en-US"/>
+        </w:rPr>
+      </w:pPr>
+      <w:r>
+        <w:rPr>
+          <w:lang w:val="en-US"/>
+        </w:rPr>
+        <w:t xml:space="preserve">SO – </w:t>
+      </w:r>
+      <w:r>
+        <w:rPr>
+          <w:lang w:val="en-US"/>
+        </w:rPr>
+        <w:t>D21</w:t>
+      </w:r>
+    </w:p>
+    <w:p>
+      <w:pPr>
+        <w:pStyle w:val="a3"/>
+        <w:ind w:left="0"/>
+      </w:pPr>
+      <w:r>
+        <w:rPr>
+          <w:noProof/>
+          <w:lang w:eastAsia="ru-RU"/>
+        </w:rPr>
+        <w:drawing>
+          <wp:inline distT="0" distB="0" distL="0" distR="0">
+            <wp:extent cx="2514600" cy="3024382"/>
+            <wp:effectExtent l="0" t="0" r="0" b="5080"/>
+            <wp:docPr id="21" name="Рисунок 21"/>
+            <wp:cNvGraphicFramePr>
+              <a:graphicFrameLocks xmlns:a="http://schemas.openxmlformats.org/drawingml/2006/main" noChangeAspect="1"/>
+            </wp:cNvGraphicFramePr>
+            <a:graphic xmlns:a="http://schemas.openxmlformats.org/drawingml/2006/main">
+              <a:graphicData uri="http://schemas.openxmlformats.org/drawingml/2006/picture">
+                <pic:pic xmlns:pic="http://schemas.openxmlformats.org/drawingml/2006/picture">
+                  <pic:nvPicPr>
+                    <pic:cNvPr id="21" name="max6672+esp32.jpeg"/>
+                    <pic:cNvPicPr/>
+                  </pic:nvPicPr>
+                  <pic:blipFill>
+                    <a:blip r:embed="rId15" cstate="print">
+                      <a:extLst>
+                        <a:ext uri="{28A0092B-C50C-407E-A947-70E740481C1C}">
+                          <a14:useLocalDpi xmlns:a14="http://schemas.microsoft.com/office/drawing/2010/main" val="0"/>
+                        </a:ext>
+                      </a:extLst>
+                    </a:blip>
+                    <a:stretch>
+                      <a:fillRect/>
+                    </a:stretch>
+                  </pic:blipFill>
+                  <pic:spPr>
+                    <a:xfrm>
+                      <a:off x="0" y="0"/>
+                      <a:ext cx="2524423" cy="3036197"/>
+                    </a:xfrm>
+                    <a:prstGeom prst="rect">
+                      <a:avLst/>
+                    </a:prstGeom>
+                  </pic:spPr>
+                </pic:pic>
+              </a:graphicData>
+            </a:graphic>
+          </wp:inline>
+        </w:drawing>
+      </w:r>
+    </w:p>
+    <w:p>
+      <w:pPr>
+        <w:pStyle w:val="a3"/>
+        <w:ind w:left="0"/>
+      </w:pPr>
+      <w:r>
+        <w:t xml:space="preserve">Открываем файл </w:t>
+      </w:r>
+      <w:r>
+        <w:t>“</w:t>
+      </w:r>
+      <w:r>
+        <w:rPr>
+          <w:lang w:val="en-US"/>
+        </w:rPr>
+        <w:t>main</w:t>
+      </w:r>
+      <w:r>
+        <w:t>.</w:t>
+      </w:r>
+      <w:proofErr w:type="spellStart"/>
+      <w:r>
+        <w:rPr>
+          <w:lang w:val="en-US"/>
+        </w:rPr>
+        <w:t>py</w:t>
+      </w:r>
+      <w:proofErr w:type="spellEnd"/>
+      <w:r>
+        <w:t xml:space="preserve">” </w:t>
+      </w:r>
+      <w:r>
+        <w:rPr>
+          <w:noProof/>
+          <w:lang w:eastAsia="ru-RU"/>
+        </w:rPr>
+        <w:t xml:space="preserve">в Устройстве </w:t>
+      </w:r>
+      <w:r>
+        <w:rPr>
+          <w:noProof/>
+          <w:lang w:val="en-US" w:eastAsia="ru-RU"/>
+        </w:rPr>
+        <w:t>MicroPython</w:t>
+      </w:r>
+      <w:r>
+        <w:rPr>
+          <w:noProof/>
+          <w:lang w:eastAsia="ru-RU"/>
+        </w:rPr>
+        <w:t>.</w:t>
+      </w:r>
+    </w:p>
+    <w:p>
+      <w:pPr>
+        <w:pStyle w:val="a3"/>
+        <w:ind w:left="0"/>
+      </w:pPr>
+      <w:r>
+        <w:t xml:space="preserve">И запускаем программу нажав </w:t>
+      </w:r>
+      <w:r>
+        <w:rPr>
+          <w:lang w:val="en-US"/>
+        </w:rPr>
+        <w:t>F</w:t>
+      </w:r>
+      <w:r>
+        <w:t xml:space="preserve">5 </w:t>
+      </w:r>
+      <w:r>
+        <w:t xml:space="preserve">или на кнопку </w:t>
+      </w:r>
+      <w:r>
+        <w:t>“</w:t>
+      </w:r>
+      <w:r>
+        <w:t>Запустить текущий скрипт</w:t>
+      </w:r>
+      <w:r>
+        <w:t>”</w:t>
+      </w:r>
+    </w:p>
+    <w:p>
+      <w:pPr>
+        <w:pStyle w:val="a3"/>
+        <w:ind w:left="0"/>
+      </w:pPr>
+      <w:r>
+        <w:rPr>
+          <w:noProof/>
+          <w:lang w:eastAsia="ru-RU"/>
+        </w:rPr>
+        <w:drawing>
+          <wp:inline distT="0" distB="0" distL="0" distR="0" wp14:anchorId="69B3B2B7" wp14:editId="2DDC018E">
+            <wp:extent cx="2886075" cy="504825"/>
+            <wp:effectExtent l="0" t="0" r="9525" b="9525"/>
+            <wp:docPr id="14" name="Рисунок 14"/>
+            <wp:cNvGraphicFramePr>
+              <a:graphicFrameLocks xmlns:a="http://schemas.openxmlformats.org/drawingml/2006/main" noChangeAspect="1"/>
+            </wp:cNvGraphicFramePr>
+            <a:graphic xmlns:a="http://schemas.openxmlformats.org/drawingml/2006/main">
+              <a:graphicData uri="http://schemas.openxmlformats.org/drawingml/2006/picture">
+                <pic:pic xmlns:pic="http://schemas.openxmlformats.org/drawingml/2006/picture">
+                  <pic:nvPicPr>
+                    <pic:cNvPr id="1" name=""/>
+                    <pic:cNvPicPr/>
+                  </pic:nvPicPr>
+                  <pic:blipFill>
+                    <a:blip r:embed="rId10"/>
+                    <a:stretch>
+                      <a:fillRect/>
+                    </a:stretch>
+                  </pic:blipFill>
+                  <pic:spPr>
+                    <a:xfrm>
+                      <a:off x="0" y="0"/>
+                      <a:ext cx="2886075" cy="504825"/>
+                    </a:xfrm>
+                    <a:prstGeom prst="rect">
+                      <a:avLst/>
+                    </a:prstGeom>
+                  </pic:spPr>
+                </pic:pic>
+              </a:graphicData>
+            </a:graphic>
+          </wp:inline>
+        </w:drawing>
+      </w:r>
+    </w:p>
+    <w:p>
+      <w:r>
+        <w:t xml:space="preserve">И в результате в терминале </w:t>
+      </w:r>
+      <w:proofErr w:type="spellStart"/>
+      <w:r>
+        <w:rPr>
+          <w:lang w:val="en-US"/>
+        </w:rPr>
+        <w:t>Thonny</w:t>
+      </w:r>
+      <w:proofErr w:type="spellEnd"/>
+      <w:r>
+        <w:t xml:space="preserve"> </w:t>
+      </w:r>
+      <w:r>
+        <w:t xml:space="preserve">будет выявлена информация о </w:t>
+      </w:r>
+      <w:r>
+        <w:t>температуре</w:t>
+      </w:r>
+      <w:r>
+        <w:t xml:space="preserve"> формате фаренгейта и </w:t>
+      </w:r>
+      <w:proofErr w:type="spellStart"/>
+      <w:r>
+        <w:t>целисиях</w:t>
+      </w:r>
+      <w:proofErr w:type="spellEnd"/>
+      <w:r>
+        <w:t>.</w:t>
+      </w:r>
+    </w:p>
+    <w:p>
+      <w:r>
+        <w:rPr>
+          <w:noProof/>
+          <w:lang w:eastAsia="ru-RU"/>
+        </w:rPr>
+        <w:drawing>
+          <wp:inline distT="0" distB="0" distL="0" distR="0" wp14:anchorId="1758DD9A" wp14:editId="1D0D08F2">
+            <wp:extent cx="5391150" cy="1047750"/>
+            <wp:effectExtent l="0" t="0" r="0" b="0"/>
+            <wp:docPr id="19" name="Рисунок 19"/>
+            <wp:cNvGraphicFramePr>
+              <a:graphicFrameLocks xmlns:a="http://schemas.openxmlformats.org/drawingml/2006/main" noChangeAspect="1"/>
+            </wp:cNvGraphicFramePr>
+            <a:graphic xmlns:a="http://schemas.openxmlformats.org/drawingml/2006/main">
+              <a:graphicData uri="http://schemas.openxmlformats.org/drawingml/2006/picture">
+                <pic:pic xmlns:pic="http://schemas.openxmlformats.org/drawingml/2006/picture">
+                  <pic:nvPicPr>
+                    <pic:cNvPr id="1" name=""/>
+                    <pic:cNvPicPr/>
+                  </pic:nvPicPr>
+                  <pic:blipFill>
+                    <a:blip r:embed="rId16"/>
+                    <a:stretch>
+                      <a:fillRect/>
+                    </a:stretch>
+                  </pic:blipFill>
+                  <pic:spPr>
+                    <a:xfrm>
+                      <a:off x="0" y="0"/>
+                      <a:ext cx="5391150" cy="1047750"/>
+                    </a:xfrm>
+                    <a:prstGeom prst="rect">
+                      <a:avLst/>
+                    </a:prstGeom>
+                  </pic:spPr>
+                </pic:pic>
+              </a:graphicData>
+            </a:graphic>
+          </wp:inline>
+        </w:drawing>
       </w:r>
     </w:p>
     <w:p>
@@ -3576,7 +5137,13 @@
         <w:pStyle w:val="a3"/>
       </w:pPr>
       <w:r>
-        <w:t xml:space="preserve">ESP32 имеет три аппаратных интерфейса UART: UART0, UART1 и UART2. Каждому из них назначен GPIO по умолчанию, однако в зависимости от вашего варианта ESP32 и платы эти контакты могут конфликтовать со встроенной </w:t>
+        <w:t>ESP32 имеет три аппаратных интерфейса UART: UART0, UART1 и UART2. Каждому из них назначен GPIO по умолчанию, однако в зависимости от вашего варианта ESP32 мо</w:t>
+      </w:r>
+      <w:r>
+        <w:t>жет</w:t>
+      </w:r>
+      <w:r>
+        <w:t xml:space="preserve"> конфликтовать со встроенной </w:t>
       </w:r>
       <w:r>
         <w:rPr>
@@ -3646,6 +5213,11 @@
       <w:r>
         <w:t xml:space="preserve">. </w:t>
       </w:r>
+    </w:p>
+    <w:p>
+      <w:pPr>
+        <w:pStyle w:val="a3"/>
+      </w:pPr>
       <w:r>
         <w:t>GPIO</w:t>
       </w:r>
@@ -3917,7 +5489,7 @@
     </w:p>
     <w:p>
       <w:pPr>
-        <w:shd w:val="clear" w:color="auto" w:fill="FFFF00"/>
+        <w:shd w:val="clear" w:color="auto" w:fill="D9D9D9" w:themeFill="background1" w:themeFillShade="D9"/>
         <w:tabs>
           <w:tab w:val="left" w:pos="916"/>
           <w:tab w:val="left" w:pos="1832"/>
@@ -4015,7 +5587,7 @@
     </w:p>
     <w:p>
       <w:pPr>
-        <w:shd w:val="clear" w:color="auto" w:fill="FFFF00"/>
+        <w:shd w:val="clear" w:color="auto" w:fill="D9D9D9" w:themeFill="background1" w:themeFillShade="D9"/>
         <w:tabs>
           <w:tab w:val="left" w:pos="916"/>
           <w:tab w:val="left" w:pos="1832"/>
@@ -4047,7 +5619,7 @@
     </w:p>
     <w:p>
       <w:pPr>
-        <w:shd w:val="clear" w:color="auto" w:fill="FFFF00"/>
+        <w:shd w:val="clear" w:color="auto" w:fill="D9D9D9" w:themeFill="background1" w:themeFillShade="D9"/>
         <w:tabs>
           <w:tab w:val="left" w:pos="916"/>
           <w:tab w:val="left" w:pos="1832"/>
@@ -4233,7 +5805,7 @@
     </w:p>
     <w:p>
       <w:pPr>
-        <w:shd w:val="clear" w:color="auto" w:fill="FFFF00"/>
+        <w:shd w:val="clear" w:color="auto" w:fill="D9D9D9" w:themeFill="background1" w:themeFillShade="D9"/>
         <w:tabs>
           <w:tab w:val="left" w:pos="916"/>
           <w:tab w:val="left" w:pos="1832"/>
@@ -4305,7 +5877,7 @@
     </w:p>
     <w:p>
       <w:pPr>
-        <w:shd w:val="clear" w:color="auto" w:fill="FFFF00"/>
+        <w:shd w:val="clear" w:color="auto" w:fill="D9D9D9" w:themeFill="background1" w:themeFillShade="D9"/>
         <w:tabs>
           <w:tab w:val="left" w:pos="916"/>
           <w:tab w:val="left" w:pos="1832"/>
@@ -4435,7 +6007,7 @@
     </w:p>
     <w:p>
       <w:pPr>
-        <w:shd w:val="clear" w:color="auto" w:fill="FFFF00"/>
+        <w:shd w:val="clear" w:color="auto" w:fill="D9D9D9" w:themeFill="background1" w:themeFillShade="D9"/>
         <w:tabs>
           <w:tab w:val="left" w:pos="916"/>
           <w:tab w:val="left" w:pos="1832"/>
@@ -4462,13 +6034,13 @@
           <w:color w:val="000000" w:themeColor="text1"/>
           <w:sz w:val="24"/>
           <w:szCs w:val="24"/>
-          <w:lang w:eastAsia="ru-RU"/>
-        </w:rPr>
-      </w:pPr>
-    </w:p>
-    <w:p>
-      <w:pPr>
-        <w:shd w:val="clear" w:color="auto" w:fill="FFFF00"/>
+          <w:lang w:val="en-US" w:eastAsia="ru-RU"/>
+        </w:rPr>
+      </w:pPr>
+    </w:p>
+    <w:p>
+      <w:pPr>
+        <w:shd w:val="clear" w:color="auto" w:fill="D9D9D9" w:themeFill="background1" w:themeFillShade="D9"/>
         <w:tabs>
           <w:tab w:val="left" w:pos="916"/>
           <w:tab w:val="left" w:pos="1832"/>
@@ -4522,7 +6094,7 @@
     </w:p>
     <w:p>
       <w:pPr>
-        <w:shd w:val="clear" w:color="auto" w:fill="FFFF00"/>
+        <w:shd w:val="clear" w:color="auto" w:fill="D9D9D9" w:themeFill="background1" w:themeFillShade="D9"/>
         <w:tabs>
           <w:tab w:val="left" w:pos="916"/>
           <w:tab w:val="left" w:pos="1832"/>
@@ -4616,7 +6188,7 @@
     </w:p>
     <w:p>
       <w:pPr>
-        <w:shd w:val="clear" w:color="auto" w:fill="FFFF00"/>
+        <w:shd w:val="clear" w:color="auto" w:fill="D9D9D9" w:themeFill="background1" w:themeFillShade="D9"/>
         <w:tabs>
           <w:tab w:val="left" w:pos="916"/>
           <w:tab w:val="left" w:pos="1832"/>
@@ -4648,7 +6220,7 @@
     </w:p>
     <w:p>
       <w:pPr>
-        <w:shd w:val="clear" w:color="auto" w:fill="FFFF00"/>
+        <w:shd w:val="clear" w:color="auto" w:fill="D9D9D9" w:themeFill="background1" w:themeFillShade="D9"/>
         <w:tabs>
           <w:tab w:val="left" w:pos="916"/>
           <w:tab w:val="left" w:pos="1832"/>
@@ -4712,7 +6284,7 @@
     </w:p>
     <w:p>
       <w:pPr>
-        <w:shd w:val="clear" w:color="auto" w:fill="FFFF00"/>
+        <w:shd w:val="clear" w:color="auto" w:fill="D9D9D9" w:themeFill="background1" w:themeFillShade="D9"/>
         <w:tabs>
           <w:tab w:val="left" w:pos="916"/>
           <w:tab w:val="left" w:pos="1832"/>
@@ -4907,32 +6479,26 @@
       <w:pPr>
         <w:pStyle w:val="a3"/>
         <w:ind w:left="1080"/>
-        <w:rPr>
-          <w:lang w:val="en-US"/>
-        </w:rPr>
-      </w:pPr>
-      <w:r>
-        <w:rPr>
-          <w:lang w:val="en-US"/>
-        </w:rPr>
-        <w:t xml:space="preserve">n – </w:t>
+      </w:pPr>
+      <w:r>
+        <w:rPr>
+          <w:lang w:val="en-US"/>
+        </w:rPr>
+        <w:t>n</w:t>
+      </w:r>
+      <w:r>
+        <w:t xml:space="preserve"> – </w:t>
       </w:r>
       <w:r>
         <w:t>Номер</w:t>
       </w:r>
       <w:r>
-        <w:rPr>
-          <w:lang w:val="en-US"/>
-        </w:rPr>
         <w:t xml:space="preserve"> </w:t>
       </w:r>
       <w:r>
         <w:t>шины</w:t>
       </w:r>
       <w:r>
-        <w:rPr>
-          <w:lang w:val="en-US"/>
-        </w:rPr>
         <w:t xml:space="preserve"> </w:t>
       </w:r>
       <w:r>
@@ -4956,9 +6522,6 @@
       </w:r>
       <w:proofErr w:type="spellEnd"/>
       <w:r>
-        <w:rPr>
-          <w:lang w:val="en-US"/>
-        </w:rPr>
         <w:t xml:space="preserve"> – </w:t>
       </w:r>
       <w:r>
@@ -5219,7 +6782,13 @@
       </w:pPr>
       <w:r>
         <w:lastRenderedPageBreak/>
-        <w:t xml:space="preserve">Пример с передачей данных </w:t>
+        <w:t xml:space="preserve">Пример </w:t>
+      </w:r>
+      <w:r>
+        <w:t>на</w:t>
+      </w:r>
+      <w:r>
+        <w:t xml:space="preserve"> </w:t>
       </w:r>
       <w:r>
         <w:rPr>
@@ -5228,7 +6797,10 @@
         <w:t>ESP</w:t>
       </w:r>
       <w:r>
-        <w:t>32,</w:t>
+        <w:t>32</w:t>
+      </w:r>
+      <w:r>
+        <w:t xml:space="preserve"> и</w:t>
       </w:r>
       <w:r>
         <w:t xml:space="preserve"> </w:t>
@@ -5239,41 +6811,260 @@
         </w:rPr>
         <w:t>Pico</w:t>
       </w:r>
-      <w:r>
-        <w:t xml:space="preserve"> и</w:t>
+    </w:p>
+    <w:p>
+      <w:pPr>
+        <w:spacing w:after="0"/>
+      </w:pPr>
+      <w:r>
+        <w:t>Задача</w:t>
+      </w:r>
+      <w:r>
+        <w:t xml:space="preserve">: </w:t>
+      </w:r>
+      <w:r>
+        <w:t xml:space="preserve">отправить данные с </w:t>
+      </w:r>
+      <w:r>
+        <w:rPr>
+          <w:lang w:val="en-US"/>
+        </w:rPr>
+        <w:t>ESP</w:t>
+      </w:r>
+      <w:r>
+        <w:t xml:space="preserve">32 </w:t>
+      </w:r>
+      <w:r>
+        <w:t xml:space="preserve">на </w:t>
+      </w:r>
+      <w:r>
+        <w:rPr>
+          <w:lang w:val="en-US"/>
+        </w:rPr>
+        <w:t>Pico</w:t>
       </w:r>
       <w:r>
         <w:t xml:space="preserve"> </w:t>
       </w:r>
       <w:r>
-        <w:t>микро</w:t>
-      </w:r>
-      <w:r>
-        <w:t>компьютер</w:t>
-      </w:r>
-      <w:r>
-        <w:t xml:space="preserve">ом на базе </w:t>
-      </w:r>
-      <w:r>
-        <w:rPr>
-          <w:lang w:val="en-US"/>
-        </w:rPr>
-        <w:t>Raspberry</w:t>
+        <w:t xml:space="preserve">через </w:t>
+      </w:r>
+      <w:r>
+        <w:rPr>
+          <w:lang w:val="en-US"/>
+        </w:rPr>
+        <w:t>UART</w:t>
+      </w:r>
+      <w:r>
+        <w:t>.</w:t>
+      </w:r>
+    </w:p>
+    <w:p>
+      <w:pPr>
+        <w:spacing w:after="0"/>
+      </w:pPr>
+    </w:p>
+    <w:p>
+      <w:pPr>
+        <w:spacing w:after="0"/>
+      </w:pPr>
+      <w:r>
+        <w:t>Подключаем платы согласно схеме.</w:t>
+      </w:r>
+    </w:p>
+    <w:p>
+      <w:pPr>
+        <w:spacing w:after="0"/>
+      </w:pPr>
+      <w:r>
+        <w:rPr>
+          <w:lang w:val="en-US"/>
+        </w:rPr>
+        <w:t>ESP</w:t>
+      </w:r>
+      <w:r>
+        <w:t xml:space="preserve">32 – </w:t>
+      </w:r>
+      <w:r>
+        <w:rPr>
+          <w:lang w:val="en-US"/>
+        </w:rPr>
+        <w:t>Pico</w:t>
       </w:r>
       <w:r>
         <w:t xml:space="preserve"> </w:t>
       </w:r>
-      <w:r>
-        <w:rPr>
-          <w:lang w:val="en-US"/>
-        </w:rPr>
-        <w:t>pi</w:t>
-      </w:r>
-      <w:r>
-        <w:t>.</w:t>
+    </w:p>
+    <w:p>
+      <w:pPr>
+        <w:spacing w:after="0"/>
+        <w:rPr>
+          <w:lang w:val="en-US"/>
+        </w:rPr>
+      </w:pPr>
+      <w:r>
+        <w:rPr>
+          <w:lang w:val="en-US"/>
+        </w:rPr>
+        <w:t xml:space="preserve">RX2 – </w:t>
+      </w:r>
+      <w:r>
+        <w:rPr>
+          <w:lang w:val="en-US"/>
+        </w:rPr>
+        <w:t>7</w:t>
+      </w:r>
+      <w:r>
+        <w:rPr>
+          <w:lang w:val="en-US"/>
+        </w:rPr>
+        <w:t xml:space="preserve"> (GPIO5)</w:t>
+      </w:r>
+    </w:p>
+    <w:p>
+      <w:pPr>
+        <w:spacing w:after="0"/>
+        <w:rPr>
+          <w:lang w:val="en-US"/>
+        </w:rPr>
+      </w:pPr>
+      <w:r>
+        <w:rPr>
+          <w:lang w:val="en-US"/>
+        </w:rPr>
+        <w:t xml:space="preserve">TX2 – </w:t>
+      </w:r>
+      <w:r>
+        <w:rPr>
+          <w:lang w:val="en-US"/>
+        </w:rPr>
+        <w:t>6</w:t>
+      </w:r>
+      <w:r>
+        <w:rPr>
+          <w:lang w:val="en-US"/>
+        </w:rPr>
+        <w:t xml:space="preserve"> (GPIO4)</w:t>
+      </w:r>
+    </w:p>
+    <w:p>
+      <w:pPr>
+        <w:spacing w:after="0"/>
+        <w:rPr>
+          <w:lang w:val="en-US"/>
+        </w:rPr>
+      </w:pPr>
+      <w:r>
+        <w:rPr>
+          <w:lang w:val="en-US"/>
+        </w:rPr>
+        <w:t>GND – GND</w:t>
+      </w:r>
+    </w:p>
+    <w:p>
+      <w:pPr>
+        <w:spacing w:after="0"/>
+        <w:rPr>
+          <w:lang w:val="en-US"/>
+        </w:rPr>
+      </w:pPr>
+      <w:r>
+        <w:rPr>
+          <w:noProof/>
+          <w:lang w:eastAsia="ru-RU"/>
+        </w:rPr>
+        <w:drawing>
+          <wp:inline distT="0" distB="0" distL="0" distR="0" wp14:anchorId="3B1534F7" wp14:editId="379DCE3C">
+            <wp:extent cx="4672112" cy="4324350"/>
+            <wp:effectExtent l="0" t="0" r="0" b="0"/>
+            <wp:docPr id="22" name="Рисунок 22"/>
+            <wp:cNvGraphicFramePr>
+              <a:graphicFrameLocks xmlns:a="http://schemas.openxmlformats.org/drawingml/2006/main" noChangeAspect="1"/>
+            </wp:cNvGraphicFramePr>
+            <a:graphic xmlns:a="http://schemas.openxmlformats.org/drawingml/2006/main">
+              <a:graphicData uri="http://schemas.openxmlformats.org/drawingml/2006/picture">
+                <pic:pic xmlns:pic="http://schemas.openxmlformats.org/drawingml/2006/picture">
+                  <pic:nvPicPr>
+                    <pic:cNvPr id="22" name="pico+esp32.jpeg"/>
+                    <pic:cNvPicPr/>
+                  </pic:nvPicPr>
+                  <pic:blipFill>
+                    <a:blip r:embed="rId17" cstate="print">
+                      <a:extLst>
+                        <a:ext uri="{28A0092B-C50C-407E-A947-70E740481C1C}">
+                          <a14:useLocalDpi xmlns:a14="http://schemas.microsoft.com/office/drawing/2010/main" val="0"/>
+                        </a:ext>
+                      </a:extLst>
+                    </a:blip>
+                    <a:stretch>
+                      <a:fillRect/>
+                    </a:stretch>
+                  </pic:blipFill>
+                  <pic:spPr>
+                    <a:xfrm>
+                      <a:off x="0" y="0"/>
+                      <a:ext cx="4686589" cy="4337750"/>
+                    </a:xfrm>
+                    <a:prstGeom prst="rect">
+                      <a:avLst/>
+                    </a:prstGeom>
+                  </pic:spPr>
+                </pic:pic>
+              </a:graphicData>
+            </a:graphic>
+          </wp:inline>
+        </w:drawing>
       </w:r>
       <w:bookmarkStart w:id="0" w:name="_GoBack"/>
       <w:bookmarkEnd w:id="0"/>
+      <w:r>
+        <w:rPr>
+          <w:noProof/>
+          <w:lang w:eastAsia="ru-RU"/>
+        </w:rPr>
+        <w:drawing>
+          <wp:inline distT="0" distB="0" distL="0" distR="0" wp14:anchorId="234D8C5C" wp14:editId="710E699B">
+            <wp:extent cx="4972050" cy="2009775"/>
+            <wp:effectExtent l="0" t="0" r="0" b="9525"/>
+            <wp:docPr id="27" name="Рисунок 27"/>
+            <wp:cNvGraphicFramePr>
+              <a:graphicFrameLocks xmlns:a="http://schemas.openxmlformats.org/drawingml/2006/main" noChangeAspect="1"/>
+            </wp:cNvGraphicFramePr>
+            <a:graphic xmlns:a="http://schemas.openxmlformats.org/drawingml/2006/main">
+              <a:graphicData uri="http://schemas.openxmlformats.org/drawingml/2006/picture">
+                <pic:pic xmlns:pic="http://schemas.openxmlformats.org/drawingml/2006/picture">
+                  <pic:nvPicPr>
+                    <pic:cNvPr id="1" name=""/>
+                    <pic:cNvPicPr/>
+                  </pic:nvPicPr>
+                  <pic:blipFill>
+                    <a:blip r:embed="rId18"/>
+                    <a:stretch>
+                      <a:fillRect/>
+                    </a:stretch>
+                  </pic:blipFill>
+                  <pic:spPr>
+                    <a:xfrm>
+                      <a:off x="0" y="0"/>
+                      <a:ext cx="4972050" cy="2009775"/>
+                    </a:xfrm>
+                    <a:prstGeom prst="rect">
+                      <a:avLst/>
+                    </a:prstGeom>
+                  </pic:spPr>
+                </pic:pic>
+              </a:graphicData>
+            </a:graphic>
+          </wp:inline>
+        </w:drawing>
+      </w:r>
+    </w:p>
+    <w:p>
+      <w:pPr>
+        <w:rPr>
+          <w:lang w:val="en-US"/>
+        </w:rPr>
+      </w:pPr>
     </w:p>
     <w:p/>
     <w:p>
@@ -5282,57 +7073,312 @@
       </w:r>
     </w:p>
     <w:p>
-      <w:pPr>
-        <w:pStyle w:val="10"/>
-      </w:pPr>
       <w:r>
         <w:lastRenderedPageBreak/>
-        <w:t>Файловая</w:t>
+        <w:t xml:space="preserve">Далее загружаем код программы </w:t>
+      </w:r>
+      <w:r>
+        <w:t>в</w:t>
+      </w:r>
+      <w:r>
+        <w:t xml:space="preserve"> платы.</w:t>
+      </w:r>
+    </w:p>
+    <w:p>
+      <w:r>
+        <w:t xml:space="preserve">Для </w:t>
+      </w:r>
+      <w:r>
+        <w:rPr>
+          <w:lang w:val="en-US"/>
+        </w:rPr>
+        <w:t>ESP</w:t>
+      </w:r>
+      <w:r>
+        <w:t>32.</w:t>
+      </w:r>
+    </w:p>
+    <w:p>
+      <w:r>
+        <w:rPr>
+          <w:noProof/>
+          <w:lang w:eastAsia="ru-RU"/>
+        </w:rPr>
+        <w:drawing>
+          <wp:inline distT="0" distB="0" distL="0" distR="0" wp14:anchorId="766E35A9" wp14:editId="349683FC">
+            <wp:extent cx="3476625" cy="1971675"/>
+            <wp:effectExtent l="0" t="0" r="9525" b="9525"/>
+            <wp:docPr id="23" name="Рисунок 23"/>
+            <wp:cNvGraphicFramePr>
+              <a:graphicFrameLocks xmlns:a="http://schemas.openxmlformats.org/drawingml/2006/main" noChangeAspect="1"/>
+            </wp:cNvGraphicFramePr>
+            <a:graphic xmlns:a="http://schemas.openxmlformats.org/drawingml/2006/main">
+              <a:graphicData uri="http://schemas.openxmlformats.org/drawingml/2006/picture">
+                <pic:pic xmlns:pic="http://schemas.openxmlformats.org/drawingml/2006/picture">
+                  <pic:nvPicPr>
+                    <pic:cNvPr id="1" name=""/>
+                    <pic:cNvPicPr/>
+                  </pic:nvPicPr>
+                  <pic:blipFill>
+                    <a:blip r:embed="rId19"/>
+                    <a:stretch>
+                      <a:fillRect/>
+                    </a:stretch>
+                  </pic:blipFill>
+                  <pic:spPr>
+                    <a:xfrm>
+                      <a:off x="0" y="0"/>
+                      <a:ext cx="3476625" cy="1971675"/>
+                    </a:xfrm>
+                    <a:prstGeom prst="rect">
+                      <a:avLst/>
+                    </a:prstGeom>
+                  </pic:spPr>
+                </pic:pic>
+              </a:graphicData>
+            </a:graphic>
+          </wp:inline>
+        </w:drawing>
       </w:r>
       <w:r>
         <w:t xml:space="preserve"> </w:t>
       </w:r>
-      <w:r>
-        <w:t>система</w:t>
-      </w:r>
-    </w:p>
-    <w:p>
-      <w:r>
-        <w:rPr>
-          <w:lang w:val="en-US"/>
-        </w:rPr>
-        <w:t>MicroPython</w:t>
-      </w:r>
-      <w:r>
-        <w:t xml:space="preserve"> – </w:t>
-      </w:r>
-      <w:r>
-        <w:rPr>
-          <w:lang w:val="en-US"/>
-        </w:rPr>
-        <w:t>open</w:t>
-      </w:r>
-      <w:r>
-        <w:t>(“</w:t>
-      </w:r>
-      <w:r>
-        <w:rPr>
-          <w:lang w:val="en-US"/>
-        </w:rPr>
-        <w:t>File</w:t>
-      </w:r>
-      <w:r>
-        <w:t>_</w:t>
-      </w:r>
-      <w:r>
-        <w:rPr>
-          <w:lang w:val="en-US"/>
-        </w:rPr>
-        <w:t>name</w:t>
-      </w:r>
-      <w:r>
-        <w:t>”)</w:t>
-      </w:r>
+    </w:p>
+    <w:p>
+      <w:r>
+        <w:t>Для</w:t>
+      </w:r>
+      <w:r>
+        <w:t xml:space="preserve"> </w:t>
+      </w:r>
+      <w:r>
+        <w:rPr>
+          <w:lang w:val="en-US"/>
+        </w:rPr>
+        <w:t>Pico</w:t>
+      </w:r>
+      <w:r>
+        <w:t xml:space="preserve"> </w:t>
+      </w:r>
+    </w:p>
+    <w:p>
+      <w:r>
+        <w:rPr>
+          <w:noProof/>
+          <w:lang w:eastAsia="ru-RU"/>
+        </w:rPr>
+        <w:drawing>
+          <wp:inline distT="0" distB="0" distL="0" distR="0" wp14:anchorId="60E3563B" wp14:editId="3B57AED6">
+            <wp:extent cx="4962525" cy="1895475"/>
+            <wp:effectExtent l="0" t="0" r="9525" b="9525"/>
+            <wp:docPr id="24" name="Рисунок 24"/>
+            <wp:cNvGraphicFramePr>
+              <a:graphicFrameLocks xmlns:a="http://schemas.openxmlformats.org/drawingml/2006/main" noChangeAspect="1"/>
+            </wp:cNvGraphicFramePr>
+            <a:graphic xmlns:a="http://schemas.openxmlformats.org/drawingml/2006/main">
+              <a:graphicData uri="http://schemas.openxmlformats.org/drawingml/2006/picture">
+                <pic:pic xmlns:pic="http://schemas.openxmlformats.org/drawingml/2006/picture">
+                  <pic:nvPicPr>
+                    <pic:cNvPr id="1" name=""/>
+                    <pic:cNvPicPr/>
+                  </pic:nvPicPr>
+                  <pic:blipFill>
+                    <a:blip r:embed="rId20"/>
+                    <a:stretch>
+                      <a:fillRect/>
+                    </a:stretch>
+                  </pic:blipFill>
+                  <pic:spPr>
+                    <a:xfrm>
+                      <a:off x="0" y="0"/>
+                      <a:ext cx="4962525" cy="1895475"/>
+                    </a:xfrm>
+                    <a:prstGeom prst="rect">
+                      <a:avLst/>
+                    </a:prstGeom>
+                  </pic:spPr>
+                </pic:pic>
+              </a:graphicData>
+            </a:graphic>
+          </wp:inline>
+        </w:drawing>
+      </w:r>
+      <w:r>
+        <w:t xml:space="preserve"> </w:t>
+      </w:r>
+    </w:p>
+    <w:p>
+      <w:pPr>
+        <w:spacing w:after="0"/>
+      </w:pPr>
+      <w:r>
+        <w:t xml:space="preserve">В данном </w:t>
+      </w:r>
+      <w:r>
+        <w:t>примере в</w:t>
+      </w:r>
+      <w:r>
+        <w:t xml:space="preserve"> качестве данных </w:t>
+      </w:r>
+      <w:r>
+        <w:rPr>
+          <w:lang w:val="en-US"/>
+        </w:rPr>
+        <w:t>ESP</w:t>
+      </w:r>
+      <w:r>
+        <w:t>32</w:t>
+      </w:r>
+      <w:r>
+        <w:t xml:space="preserve"> отправляется текст </w:t>
+      </w:r>
+      <w:r>
+        <w:t>“</w:t>
+      </w:r>
+      <w:r>
+        <w:rPr>
+          <w:lang w:val="en-US"/>
+        </w:rPr>
+        <w:t>Hello</w:t>
+      </w:r>
+      <w:r>
+        <w:t>”.</w:t>
+      </w:r>
+    </w:p>
+    <w:p>
+      <w:pPr>
+        <w:spacing w:after="0"/>
+      </w:pPr>
+      <w:r>
+        <w:t xml:space="preserve">И как результат на терминале </w:t>
+      </w:r>
+      <w:r>
+        <w:rPr>
+          <w:lang w:val="en-US"/>
+        </w:rPr>
+        <w:t>Pico</w:t>
+      </w:r>
+      <w:r>
+        <w:t xml:space="preserve"> </w:t>
+      </w:r>
+      <w:r>
+        <w:t>выводится</w:t>
+      </w:r>
+      <w:r>
+        <w:t xml:space="preserve"> </w:t>
+      </w:r>
+      <w:r>
+        <w:t>полученные данные</w:t>
+      </w:r>
+      <w:r>
+        <w:t>.</w:t>
+      </w:r>
+    </w:p>
+    <w:p>
+      <w:r>
+        <w:rPr>
+          <w:noProof/>
+          <w:lang w:eastAsia="ru-RU"/>
+        </w:rPr>
+        <w:drawing>
+          <wp:inline distT="0" distB="0" distL="0" distR="0" wp14:anchorId="7D1DC9E2" wp14:editId="07483E83">
+            <wp:extent cx="3495675" cy="1009650"/>
+            <wp:effectExtent l="0" t="0" r="9525" b="0"/>
+            <wp:docPr id="25" name="Рисунок 25"/>
+            <wp:cNvGraphicFramePr>
+              <a:graphicFrameLocks xmlns:a="http://schemas.openxmlformats.org/drawingml/2006/main" noChangeAspect="1"/>
+            </wp:cNvGraphicFramePr>
+            <a:graphic xmlns:a="http://schemas.openxmlformats.org/drawingml/2006/main">
+              <a:graphicData uri="http://schemas.openxmlformats.org/drawingml/2006/picture">
+                <pic:pic xmlns:pic="http://schemas.openxmlformats.org/drawingml/2006/picture">
+                  <pic:nvPicPr>
+                    <pic:cNvPr id="1" name=""/>
+                    <pic:cNvPicPr/>
+                  </pic:nvPicPr>
+                  <pic:blipFill>
+                    <a:blip r:embed="rId21"/>
+                    <a:stretch>
+                      <a:fillRect/>
+                    </a:stretch>
+                  </pic:blipFill>
+                  <pic:spPr>
+                    <a:xfrm>
+                      <a:off x="0" y="0"/>
+                      <a:ext cx="3495675" cy="1009650"/>
+                    </a:xfrm>
+                    <a:prstGeom prst="rect">
+                      <a:avLst/>
+                    </a:prstGeom>
+                  </pic:spPr>
+                </pic:pic>
+              </a:graphicData>
+            </a:graphic>
+          </wp:inline>
+        </w:drawing>
+      </w:r>
+      <w:r>
+        <w:t xml:space="preserve"> </w:t>
+      </w:r>
+    </w:p>
+    <w:p>
+      <w:r>
+        <w:t>Примечание</w:t>
+      </w:r>
+      <w:r>
+        <w:t xml:space="preserve">: </w:t>
+      </w:r>
+      <w:r>
+        <w:t xml:space="preserve">если от </w:t>
+      </w:r>
+      <w:r>
+        <w:rPr>
+          <w:lang w:val="en-US"/>
+        </w:rPr>
+        <w:t>ESP</w:t>
+      </w:r>
+      <w:r>
+        <w:t xml:space="preserve">32 </w:t>
+      </w:r>
+      <w:r>
+        <w:t xml:space="preserve">нет данных, то перезагрузите </w:t>
+      </w:r>
+      <w:r>
+        <w:rPr>
+          <w:lang w:val="en-US"/>
+        </w:rPr>
+        <w:t>ESP</w:t>
+      </w:r>
+      <w:r>
+        <w:t xml:space="preserve">32 </w:t>
+      </w:r>
+      <w:r>
+        <w:t xml:space="preserve">нажав на кнопку </w:t>
+      </w:r>
+      <w:r>
+        <w:rPr>
+          <w:lang w:val="en-US"/>
+        </w:rPr>
+        <w:t>EN</w:t>
+      </w:r>
+      <w:r>
+        <w:t xml:space="preserve"> на плате</w:t>
+      </w:r>
+      <w:r>
+        <w:t xml:space="preserve"> </w:t>
+      </w:r>
+      <w:r>
+        <w:t>или отключив и снова включив питание.</w:t>
+      </w:r>
+    </w:p>
+    <w:p>
+      <w:pPr>
+        <w:rPr>
+          <w:rFonts w:eastAsiaTheme="majorEastAsia" w:cstheme="majorBidi"/>
+          <w:color w:val="000000" w:themeColor="text1"/>
+          <w:sz w:val="32"/>
+          <w:szCs w:val="26"/>
+        </w:rPr>
+      </w:pPr>
     </w:p>
     <w:sectPr>
       <w:pgSz w:w="11906" w:h="16838"/>
@@ -5433,6 +7479,95 @@
     </w:lvl>
   </w:abstractNum>
   <w:abstractNum w:abstractNumId="1" w15:restartNumberingAfterBreak="0">
+    <w:nsid w:val="06B50CA3"/>
+    <w:multiLevelType w:val="hybridMultilevel"/>
+    <w:tmpl w:val="E40ADF1C"/>
+    <w:lvl w:ilvl="0" w:tplc="0419000F">
+      <w:start w:val="1"/>
+      <w:numFmt w:val="decimal"/>
+      <w:lvlText w:val="%1."/>
+      <w:lvlJc w:val="left"/>
+      <w:pPr>
+        <w:ind w:left="720" w:hanging="360"/>
+      </w:pPr>
+      <w:rPr>
+        <w:rFonts w:hint="default"/>
+      </w:rPr>
+    </w:lvl>
+    <w:lvl w:ilvl="1" w:tplc="04190019" w:tentative="1">
+      <w:start w:val="1"/>
+      <w:numFmt w:val="lowerLetter"/>
+      <w:lvlText w:val="%2."/>
+      <w:lvlJc w:val="left"/>
+      <w:pPr>
+        <w:ind w:left="1440" w:hanging="360"/>
+      </w:pPr>
+    </w:lvl>
+    <w:lvl w:ilvl="2" w:tplc="0419001B" w:tentative="1">
+      <w:start w:val="1"/>
+      <w:numFmt w:val="lowerRoman"/>
+      <w:lvlText w:val="%3."/>
+      <w:lvlJc w:val="right"/>
+      <w:pPr>
+        <w:ind w:left="2160" w:hanging="180"/>
+      </w:pPr>
+    </w:lvl>
+    <w:lvl w:ilvl="3" w:tplc="0419000F" w:tentative="1">
+      <w:start w:val="1"/>
+      <w:numFmt w:val="decimal"/>
+      <w:lvlText w:val="%4."/>
+      <w:lvlJc w:val="left"/>
+      <w:pPr>
+        <w:ind w:left="2880" w:hanging="360"/>
+      </w:pPr>
+    </w:lvl>
+    <w:lvl w:ilvl="4" w:tplc="04190019" w:tentative="1">
+      <w:start w:val="1"/>
+      <w:numFmt w:val="lowerLetter"/>
+      <w:lvlText w:val="%5."/>
+      <w:lvlJc w:val="left"/>
+      <w:pPr>
+        <w:ind w:left="3600" w:hanging="360"/>
+      </w:pPr>
+    </w:lvl>
+    <w:lvl w:ilvl="5" w:tplc="0419001B" w:tentative="1">
+      <w:start w:val="1"/>
+      <w:numFmt w:val="lowerRoman"/>
+      <w:lvlText w:val="%6."/>
+      <w:lvlJc w:val="right"/>
+      <w:pPr>
+        <w:ind w:left="4320" w:hanging="180"/>
+      </w:pPr>
+    </w:lvl>
+    <w:lvl w:ilvl="6" w:tplc="0419000F" w:tentative="1">
+      <w:start w:val="1"/>
+      <w:numFmt w:val="decimal"/>
+      <w:lvlText w:val="%7."/>
+      <w:lvlJc w:val="left"/>
+      <w:pPr>
+        <w:ind w:left="5040" w:hanging="360"/>
+      </w:pPr>
+    </w:lvl>
+    <w:lvl w:ilvl="7" w:tplc="04190019" w:tentative="1">
+      <w:start w:val="1"/>
+      <w:numFmt w:val="lowerLetter"/>
+      <w:lvlText w:val="%8."/>
+      <w:lvlJc w:val="left"/>
+      <w:pPr>
+        <w:ind w:left="5760" w:hanging="360"/>
+      </w:pPr>
+    </w:lvl>
+    <w:lvl w:ilvl="8" w:tplc="0419001B" w:tentative="1">
+      <w:start w:val="1"/>
+      <w:numFmt w:val="lowerRoman"/>
+      <w:lvlText w:val="%9."/>
+      <w:lvlJc w:val="right"/>
+      <w:pPr>
+        <w:ind w:left="6480" w:hanging="180"/>
+      </w:pPr>
+    </w:lvl>
+  </w:abstractNum>
+  <w:abstractNum w:abstractNumId="2" w15:restartNumberingAfterBreak="0">
     <w:nsid w:val="23385D0F"/>
     <w:multiLevelType w:val="hybridMultilevel"/>
     <w:tmpl w:val="227EC4BA"/>
@@ -5521,7 +7656,7 @@
       </w:pPr>
     </w:lvl>
   </w:abstractNum>
-  <w:abstractNum w:abstractNumId="2" w15:restartNumberingAfterBreak="0">
+  <w:abstractNum w:abstractNumId="3" w15:restartNumberingAfterBreak="0">
     <w:nsid w:val="31E01CE5"/>
     <w:multiLevelType w:val="hybridMultilevel"/>
     <w:tmpl w:val="EB104C6C"/>
@@ -5610,7 +7745,7 @@
       </w:pPr>
     </w:lvl>
   </w:abstractNum>
-  <w:abstractNum w:abstractNumId="3" w15:restartNumberingAfterBreak="0">
+  <w:abstractNum w:abstractNumId="4" w15:restartNumberingAfterBreak="0">
     <w:nsid w:val="39786EE3"/>
     <w:multiLevelType w:val="multilevel"/>
     <w:tmpl w:val="0419001F"/>
@@ -5700,7 +7835,7 @@
       </w:pPr>
     </w:lvl>
   </w:abstractNum>
-  <w:abstractNum w:abstractNumId="4" w15:restartNumberingAfterBreak="0">
+  <w:abstractNum w:abstractNumId="5" w15:restartNumberingAfterBreak="0">
     <w:nsid w:val="3C223442"/>
     <w:multiLevelType w:val="hybridMultilevel"/>
     <w:tmpl w:val="F222B93A"/>
@@ -5786,7 +7921,7 @@
       </w:pPr>
     </w:lvl>
   </w:abstractNum>
-  <w:abstractNum w:abstractNumId="5" w15:restartNumberingAfterBreak="0">
+  <w:abstractNum w:abstractNumId="6" w15:restartNumberingAfterBreak="0">
     <w:nsid w:val="55F01C66"/>
     <w:multiLevelType w:val="hybridMultilevel"/>
     <w:tmpl w:val="6C8470DE"/>
@@ -5875,7 +8010,185 @@
       </w:pPr>
     </w:lvl>
   </w:abstractNum>
-  <w:abstractNum w:abstractNumId="6" w15:restartNumberingAfterBreak="0">
+  <w:abstractNum w:abstractNumId="7" w15:restartNumberingAfterBreak="0">
+    <w:nsid w:val="5BD71D72"/>
+    <w:multiLevelType w:val="hybridMultilevel"/>
+    <w:tmpl w:val="32427CEA"/>
+    <w:lvl w:ilvl="0" w:tplc="0419000F">
+      <w:start w:val="1"/>
+      <w:numFmt w:val="decimal"/>
+      <w:lvlText w:val="%1."/>
+      <w:lvlJc w:val="left"/>
+      <w:pPr>
+        <w:ind w:left="360" w:hanging="360"/>
+      </w:pPr>
+      <w:rPr>
+        <w:rFonts w:hint="default"/>
+      </w:rPr>
+    </w:lvl>
+    <w:lvl w:ilvl="1" w:tplc="04190019" w:tentative="1">
+      <w:start w:val="1"/>
+      <w:numFmt w:val="lowerLetter"/>
+      <w:lvlText w:val="%2."/>
+      <w:lvlJc w:val="left"/>
+      <w:pPr>
+        <w:ind w:left="1080" w:hanging="360"/>
+      </w:pPr>
+    </w:lvl>
+    <w:lvl w:ilvl="2" w:tplc="0419001B" w:tentative="1">
+      <w:start w:val="1"/>
+      <w:numFmt w:val="lowerRoman"/>
+      <w:lvlText w:val="%3."/>
+      <w:lvlJc w:val="right"/>
+      <w:pPr>
+        <w:ind w:left="1800" w:hanging="180"/>
+      </w:pPr>
+    </w:lvl>
+    <w:lvl w:ilvl="3" w:tplc="0419000F" w:tentative="1">
+      <w:start w:val="1"/>
+      <w:numFmt w:val="decimal"/>
+      <w:lvlText w:val="%4."/>
+      <w:lvlJc w:val="left"/>
+      <w:pPr>
+        <w:ind w:left="2520" w:hanging="360"/>
+      </w:pPr>
+    </w:lvl>
+    <w:lvl w:ilvl="4" w:tplc="04190019" w:tentative="1">
+      <w:start w:val="1"/>
+      <w:numFmt w:val="lowerLetter"/>
+      <w:lvlText w:val="%5."/>
+      <w:lvlJc w:val="left"/>
+      <w:pPr>
+        <w:ind w:left="3240" w:hanging="360"/>
+      </w:pPr>
+    </w:lvl>
+    <w:lvl w:ilvl="5" w:tplc="0419001B" w:tentative="1">
+      <w:start w:val="1"/>
+      <w:numFmt w:val="lowerRoman"/>
+      <w:lvlText w:val="%6."/>
+      <w:lvlJc w:val="right"/>
+      <w:pPr>
+        <w:ind w:left="3960" w:hanging="180"/>
+      </w:pPr>
+    </w:lvl>
+    <w:lvl w:ilvl="6" w:tplc="0419000F" w:tentative="1">
+      <w:start w:val="1"/>
+      <w:numFmt w:val="decimal"/>
+      <w:lvlText w:val="%7."/>
+      <w:lvlJc w:val="left"/>
+      <w:pPr>
+        <w:ind w:left="4680" w:hanging="360"/>
+      </w:pPr>
+    </w:lvl>
+    <w:lvl w:ilvl="7" w:tplc="04190019" w:tentative="1">
+      <w:start w:val="1"/>
+      <w:numFmt w:val="lowerLetter"/>
+      <w:lvlText w:val="%8."/>
+      <w:lvlJc w:val="left"/>
+      <w:pPr>
+        <w:ind w:left="5400" w:hanging="360"/>
+      </w:pPr>
+    </w:lvl>
+    <w:lvl w:ilvl="8" w:tplc="0419001B" w:tentative="1">
+      <w:start w:val="1"/>
+      <w:numFmt w:val="lowerRoman"/>
+      <w:lvlText w:val="%9."/>
+      <w:lvlJc w:val="right"/>
+      <w:pPr>
+        <w:ind w:left="6120" w:hanging="180"/>
+      </w:pPr>
+    </w:lvl>
+  </w:abstractNum>
+  <w:abstractNum w:abstractNumId="8" w15:restartNumberingAfterBreak="0">
+    <w:nsid w:val="5FFE4F14"/>
+    <w:multiLevelType w:val="hybridMultilevel"/>
+    <w:tmpl w:val="E85CB380"/>
+    <w:lvl w:ilvl="0" w:tplc="0419000F">
+      <w:start w:val="1"/>
+      <w:numFmt w:val="decimal"/>
+      <w:lvlText w:val="%1."/>
+      <w:lvlJc w:val="left"/>
+      <w:pPr>
+        <w:ind w:left="360" w:hanging="360"/>
+      </w:pPr>
+      <w:rPr>
+        <w:rFonts w:hint="default"/>
+      </w:rPr>
+    </w:lvl>
+    <w:lvl w:ilvl="1" w:tplc="04190019" w:tentative="1">
+      <w:start w:val="1"/>
+      <w:numFmt w:val="lowerLetter"/>
+      <w:lvlText w:val="%2."/>
+      <w:lvlJc w:val="left"/>
+      <w:pPr>
+        <w:ind w:left="1080" w:hanging="360"/>
+      </w:pPr>
+    </w:lvl>
+    <w:lvl w:ilvl="2" w:tplc="0419001B" w:tentative="1">
+      <w:start w:val="1"/>
+      <w:numFmt w:val="lowerRoman"/>
+      <w:lvlText w:val="%3."/>
+      <w:lvlJc w:val="right"/>
+      <w:pPr>
+        <w:ind w:left="1800" w:hanging="180"/>
+      </w:pPr>
+    </w:lvl>
+    <w:lvl w:ilvl="3" w:tplc="0419000F" w:tentative="1">
+      <w:start w:val="1"/>
+      <w:numFmt w:val="decimal"/>
+      <w:lvlText w:val="%4."/>
+      <w:lvlJc w:val="left"/>
+      <w:pPr>
+        <w:ind w:left="2520" w:hanging="360"/>
+      </w:pPr>
+    </w:lvl>
+    <w:lvl w:ilvl="4" w:tplc="04190019" w:tentative="1">
+      <w:start w:val="1"/>
+      <w:numFmt w:val="lowerLetter"/>
+      <w:lvlText w:val="%5."/>
+      <w:lvlJc w:val="left"/>
+      <w:pPr>
+        <w:ind w:left="3240" w:hanging="360"/>
+      </w:pPr>
+    </w:lvl>
+    <w:lvl w:ilvl="5" w:tplc="0419001B" w:tentative="1">
+      <w:start w:val="1"/>
+      <w:numFmt w:val="lowerRoman"/>
+      <w:lvlText w:val="%6."/>
+      <w:lvlJc w:val="right"/>
+      <w:pPr>
+        <w:ind w:left="3960" w:hanging="180"/>
+      </w:pPr>
+    </w:lvl>
+    <w:lvl w:ilvl="6" w:tplc="0419000F" w:tentative="1">
+      <w:start w:val="1"/>
+      <w:numFmt w:val="decimal"/>
+      <w:lvlText w:val="%7."/>
+      <w:lvlJc w:val="left"/>
+      <w:pPr>
+        <w:ind w:left="4680" w:hanging="360"/>
+      </w:pPr>
+    </w:lvl>
+    <w:lvl w:ilvl="7" w:tplc="04190019" w:tentative="1">
+      <w:start w:val="1"/>
+      <w:numFmt w:val="lowerLetter"/>
+      <w:lvlText w:val="%8."/>
+      <w:lvlJc w:val="left"/>
+      <w:pPr>
+        <w:ind w:left="5400" w:hanging="360"/>
+      </w:pPr>
+    </w:lvl>
+    <w:lvl w:ilvl="8" w:tplc="0419001B" w:tentative="1">
+      <w:start w:val="1"/>
+      <w:numFmt w:val="lowerRoman"/>
+      <w:lvlText w:val="%9."/>
+      <w:lvlJc w:val="right"/>
+      <w:pPr>
+        <w:ind w:left="6120" w:hanging="180"/>
+      </w:pPr>
+    </w:lvl>
+  </w:abstractNum>
+  <w:abstractNum w:abstractNumId="9" w15:restartNumberingAfterBreak="0">
     <w:nsid w:val="6E7432D4"/>
     <w:multiLevelType w:val="multilevel"/>
     <w:tmpl w:val="0419001F"/>
@@ -5965,7 +8278,7 @@
       </w:pPr>
     </w:lvl>
   </w:abstractNum>
-  <w:abstractNum w:abstractNumId="7" w15:restartNumberingAfterBreak="0">
+  <w:abstractNum w:abstractNumId="10" w15:restartNumberingAfterBreak="0">
     <w:nsid w:val="76C10AFD"/>
     <w:multiLevelType w:val="hybridMultilevel"/>
     <w:tmpl w:val="87925354"/>
@@ -6055,28 +8368,37 @@
     </w:lvl>
   </w:abstractNum>
   <w:num w:numId="1">
-    <w:abstractNumId w:val="3"/>
+    <w:abstractNumId w:val="4"/>
   </w:num>
   <w:num w:numId="2">
-    <w:abstractNumId w:val="6"/>
+    <w:abstractNumId w:val="9"/>
   </w:num>
   <w:num w:numId="3">
     <w:abstractNumId w:val="0"/>
   </w:num>
   <w:num w:numId="4">
-    <w:abstractNumId w:val="4"/>
+    <w:abstractNumId w:val="5"/>
   </w:num>
   <w:num w:numId="5">
-    <w:abstractNumId w:val="5"/>
+    <w:abstractNumId w:val="6"/>
   </w:num>
   <w:num w:numId="6">
-    <w:abstractNumId w:val="7"/>
+    <w:abstractNumId w:val="10"/>
   </w:num>
   <w:num w:numId="7">
+    <w:abstractNumId w:val="2"/>
+  </w:num>
+  <w:num w:numId="8">
+    <w:abstractNumId w:val="3"/>
+  </w:num>
+  <w:num w:numId="9">
     <w:abstractNumId w:val="1"/>
   </w:num>
-  <w:num w:numId="8">
-    <w:abstractNumId w:val="2"/>
+  <w:num w:numId="10">
+    <w:abstractNumId w:val="8"/>
+  </w:num>
+  <w:num w:numId="11">
+    <w:abstractNumId w:val="7"/>
   </w:num>
 </w:numbering>
 </file>

</xml_diff>